<commit_message>
add cotizacion models, routes, and integrate saving to db in the PDF generation tool
</commit_message>
<xml_diff>
--- a/backend/static/cotizacion-template.docx
+++ b/backend/static/cotizacion-template.docx
@@ -636,6 +636,99 @@
               <w:rPr>
                 <w:b/>
                 <w:sz w:val="18"/>
+              </w:rPr>
+              <w:t xml:space="preserve"> }}</w:t>
+            </w:r>
+          </w:p>
+          <w:p>
+            <w:pPr>
+              <w:pStyle w:val="TableParagraph"/>
+              <w:spacing w:before="0" w:line="210" w:lineRule="exact"/>
+              <w:jc w:val="left"/>
+              <w:rPr>
+                <w:b/>
+                <w:sz w:val="18"/>
+                <w:lang w:val="en-US"/>
+              </w:rPr>
+            </w:pPr>
+            <w:r>
+              <w:rPr>
+                <w:b/>
+                <w:sz w:val="18"/>
+              </w:rPr>
+              <w:t>TEL</w:t>
+            </w:r>
+            <w:r>
+              <w:rPr>
+                <w:b/>
+                <w:sz w:val="18"/>
+                <w:lang w:val="es-419"/>
+              </w:rPr>
+              <w:t xml:space="preserve">ÉFONO: </w:t>
+            </w:r>
+            <w:proofErr w:type="gramStart"/>
+            <w:r>
+              <w:rPr>
+                <w:b/>
+                <w:sz w:val="18"/>
+                <w:lang w:val="en-US"/>
+              </w:rPr>
+              <w:t xml:space="preserve">{{ </w:t>
+            </w:r>
+            <w:proofErr w:type="spellStart"/>
+            <w:r>
+              <w:rPr>
+                <w:b/>
+                <w:sz w:val="18"/>
+                <w:lang w:val="en-US"/>
+              </w:rPr>
+              <w:t>tel</w:t>
+            </w:r>
+            <w:proofErr w:type="spellEnd"/>
+            <w:proofErr w:type="gramEnd"/>
+            <w:r>
+              <w:rPr>
+                <w:b/>
+                <w:sz w:val="18"/>
+                <w:lang w:val="en-US"/>
+              </w:rPr>
+              <w:t xml:space="preserve"> }}</w:t>
+            </w:r>
+          </w:p>
+          <w:p>
+            <w:pPr>
+              <w:pStyle w:val="TableParagraph"/>
+              <w:spacing w:before="0" w:line="210" w:lineRule="exact"/>
+              <w:jc w:val="left"/>
+              <w:rPr>
+                <w:b/>
+                <w:sz w:val="18"/>
+                <w:lang w:val="es-419"/>
+              </w:rPr>
+            </w:pPr>
+            <w:r>
+              <w:rPr>
+                <w:b/>
+                <w:sz w:val="18"/>
+                <w:lang w:val="es-419"/>
+              </w:rPr>
+              <w:t xml:space="preserve">EMAIL: </w:t>
+            </w:r>
+            <w:proofErr w:type="gramStart"/>
+            <w:r>
+              <w:rPr>
+                <w:b/>
+                <w:sz w:val="18"/>
+                <w:lang w:val="es-419"/>
+              </w:rPr>
+              <w:t>{{ email</w:t>
+            </w:r>
+            <w:proofErr w:type="gramEnd"/>
+            <w:r>
+              <w:rPr>
+                <w:b/>
+                <w:sz w:val="18"/>
+                <w:lang w:val="es-419"/>
               </w:rPr>
               <w:t xml:space="preserve"> }}</w:t>
             </w:r>

</xml_diff>

<commit_message>
fix: each data on its own line
</commit_message>
<xml_diff>
--- a/backend/static/cotizacion-template.docx
+++ b/backend/static/cotizacion-template.docx
@@ -443,6 +443,7 @@
                 <w:sz w:val="18"/>
               </w:rPr>
             </w:pPr>
+            <w:proofErr w:type="gramStart"/>
             <w:r>
               <w:rPr>
                 <w:b/>
@@ -461,6 +462,7 @@
               <w:t>idCot</w:t>
             </w:r>
             <w:proofErr w:type="spellEnd"/>
+            <w:proofErr w:type="gramEnd"/>
             <w:r>
               <w:rPr>
                 <w:b/>
@@ -543,8 +545,8 @@
         <w:tblLook w:val="01E0" w:firstRow="1" w:lastRow="1" w:firstColumn="1" w:lastColumn="1" w:noHBand="0" w:noVBand="0"/>
       </w:tblPr>
       <w:tblGrid>
-        <w:gridCol w:w="7665"/>
-        <w:gridCol w:w="4154"/>
+        <w:gridCol w:w="7154"/>
+        <w:gridCol w:w="4665"/>
       </w:tblGrid>
       <w:tr>
         <w:trPr>
@@ -552,7 +554,7 @@
         </w:trPr>
         <w:tc>
           <w:tcPr>
-            <w:tcW w:w="7665" w:type="dxa"/>
+            <w:tcW w:w="7154" w:type="dxa"/>
             <w:tcBorders>
               <w:bottom w:val="single" w:sz="12" w:space="0" w:color="EDEDED"/>
             </w:tcBorders>
@@ -580,7 +582,15 @@
                 <w:b/>
                 <w:sz w:val="18"/>
               </w:rPr>
-              <w:t xml:space="preserve"> {{ </w:t>
+              <w:t xml:space="preserve"> </w:t>
+            </w:r>
+            <w:proofErr w:type="gramStart"/>
+            <w:r>
+              <w:rPr>
+                <w:b/>
+                <w:sz w:val="18"/>
+              </w:rPr>
+              <w:t xml:space="preserve">{{ </w:t>
             </w:r>
             <w:proofErr w:type="spellStart"/>
             <w:r>
@@ -591,6 +601,7 @@
               <w:t>cxName</w:t>
             </w:r>
             <w:proofErr w:type="spellEnd"/>
+            <w:proofErr w:type="gramEnd"/>
             <w:r>
               <w:rPr>
                 <w:b/>
@@ -616,6 +627,7 @@
               </w:rPr>
               <w:t xml:space="preserve">RAZÓN SOCIAL: </w:t>
             </w:r>
+            <w:proofErr w:type="gramStart"/>
             <w:r>
               <w:rPr>
                 <w:b/>
@@ -632,6 +644,7 @@
               <w:t>cxId</w:t>
             </w:r>
             <w:proofErr w:type="spellEnd"/>
+            <w:proofErr w:type="gramEnd"/>
             <w:r>
               <w:rPr>
                 <w:b/>
@@ -657,6 +670,7 @@
               </w:rPr>
               <w:t xml:space="preserve">DIRECCIÓN FISCAL: </w:t>
             </w:r>
+            <w:proofErr w:type="gramStart"/>
             <w:r>
               <w:rPr>
                 <w:b/>
@@ -673,6 +687,7 @@
               <w:t>cxAddress</w:t>
             </w:r>
             <w:proofErr w:type="spellEnd"/>
+            <w:proofErr w:type="gramEnd"/>
             <w:r>
               <w:rPr>
                 <w:b/>
@@ -707,6 +722,7 @@
               </w:rPr>
               <w:t xml:space="preserve">ÉFONO: </w:t>
             </w:r>
+            <w:proofErr w:type="gramStart"/>
             <w:r>
               <w:rPr>
                 <w:b/>
@@ -725,6 +741,7 @@
               <w:t>tel</w:t>
             </w:r>
             <w:proofErr w:type="spellEnd"/>
+            <w:proofErr w:type="gramEnd"/>
             <w:r>
               <w:rPr>
                 <w:b/>
@@ -751,13 +768,31 @@
                 <w:sz w:val="18"/>
                 <w:lang w:val="es-419"/>
               </w:rPr>
-              <w:t>EMAIL: {{ email }}</w:t>
-            </w:r>
-          </w:p>
-        </w:tc>
-        <w:tc>
-          <w:tcPr>
-            <w:tcW w:w="4154" w:type="dxa"/>
+              <w:t xml:space="preserve">EMAIL: </w:t>
+            </w:r>
+            <w:proofErr w:type="gramStart"/>
+            <w:r>
+              <w:rPr>
+                <w:b/>
+                <w:sz w:val="18"/>
+                <w:lang w:val="es-419"/>
+              </w:rPr>
+              <w:t>{{ email</w:t>
+            </w:r>
+            <w:proofErr w:type="gramEnd"/>
+            <w:r>
+              <w:rPr>
+                <w:b/>
+                <w:sz w:val="18"/>
+                <w:lang w:val="es-419"/>
+              </w:rPr>
+              <w:t xml:space="preserve"> }}</w:t>
+            </w:r>
+          </w:p>
+        </w:tc>
+        <w:tc>
+          <w:tcPr>
+            <w:tcW w:w="4665" w:type="dxa"/>
             <w:tcBorders>
               <w:bottom w:val="single" w:sz="12" w:space="0" w:color="EDEDED"/>
             </w:tcBorders>
@@ -766,7 +801,6 @@
             <w:pPr>
               <w:pStyle w:val="TableParagraph"/>
               <w:spacing w:before="0" w:line="178" w:lineRule="exact"/>
-              <w:ind w:left="638"/>
               <w:jc w:val="left"/>
               <w:rPr>
                 <w:b/>
@@ -793,7 +827,7 @@
             <w:pPr>
               <w:pStyle w:val="TableParagraph"/>
               <w:spacing w:before="0"/>
-              <w:ind w:left="638" w:right="506"/>
+              <w:ind w:right="506"/>
               <w:jc w:val="left"/>
               <w:rPr>
                 <w:b/>
@@ -830,6 +864,7 @@
               </w:rPr>
               <w:t xml:space="preserve"> </w:t>
             </w:r>
+            <w:proofErr w:type="gramStart"/>
             <w:r>
               <w:rPr>
                 <w:b/>
@@ -848,6 +883,7 @@
               <w:t>creatDate</w:t>
             </w:r>
             <w:proofErr w:type="spellEnd"/>
+            <w:proofErr w:type="gramEnd"/>
             <w:r>
               <w:rPr>
                 <w:b/>
@@ -856,13 +892,45 @@
               </w:rPr>
               <w:t xml:space="preserve"> }}</w:t>
             </w:r>
-            <w:r>
-              <w:rPr>
-                <w:b/>
-                <w:sz w:val="18"/>
-              </w:rPr>
-              <w:t xml:space="preserve"> TIPO DOCUMENTO: COTIZACIÓN VENCIMIENTO: </w:t>
-            </w:r>
+          </w:p>
+          <w:p>
+            <w:pPr>
+              <w:pStyle w:val="TableParagraph"/>
+              <w:spacing w:before="0"/>
+              <w:ind w:right="506"/>
+              <w:jc w:val="left"/>
+              <w:rPr>
+                <w:b/>
+                <w:sz w:val="18"/>
+              </w:rPr>
+            </w:pPr>
+            <w:r>
+              <w:rPr>
+                <w:b/>
+                <w:sz w:val="18"/>
+              </w:rPr>
+              <w:t>TIPO DOCUMENTO: COTIZACIÓN</w:t>
+            </w:r>
+          </w:p>
+          <w:p>
+            <w:pPr>
+              <w:pStyle w:val="TableParagraph"/>
+              <w:spacing w:before="0"/>
+              <w:ind w:right="506"/>
+              <w:jc w:val="left"/>
+              <w:rPr>
+                <w:b/>
+                <w:sz w:val="18"/>
+              </w:rPr>
+            </w:pPr>
+            <w:r>
+              <w:rPr>
+                <w:b/>
+                <w:sz w:val="18"/>
+              </w:rPr>
+              <w:t xml:space="preserve">VENCIMIENTO: </w:t>
+            </w:r>
+            <w:proofErr w:type="gramStart"/>
             <w:r>
               <w:rPr>
                 <w:b/>
@@ -879,6 +947,7 @@
               <w:t>expDate</w:t>
             </w:r>
             <w:proofErr w:type="spellEnd"/>
+            <w:proofErr w:type="gramEnd"/>
             <w:r>
               <w:rPr>
                 <w:b/>
@@ -1265,6 +1334,7 @@
                 <w:lang w:val="en-US"/>
               </w:rPr>
             </w:pPr>
+            <w:proofErr w:type="gramStart"/>
             <w:r>
               <w:rPr>
                 <w:b/>
@@ -1282,7 +1352,17 @@
                 <w:sz w:val="19"/>
                 <w:lang w:val="en-US"/>
               </w:rPr>
-              <w:t>row.</w:t>
+              <w:t>row</w:t>
+            </w:r>
+            <w:proofErr w:type="gramEnd"/>
+            <w:r>
+              <w:rPr>
+                <w:b/>
+                <w:spacing w:val="-10"/>
+                <w:sz w:val="19"/>
+                <w:lang w:val="en-US"/>
+              </w:rPr>
+              <w:t>.</w:t>
             </w:r>
             <w:r>
               <w:rPr>
@@ -1326,6 +1406,7 @@
                 <w:lang w:val="en-US"/>
               </w:rPr>
             </w:pPr>
+            <w:proofErr w:type="gramStart"/>
             <w:r>
               <w:rPr>
                 <w:b/>
@@ -1343,7 +1424,17 @@
                 <w:sz w:val="19"/>
                 <w:lang w:val="en-US"/>
               </w:rPr>
-              <w:t>row.</w:t>
+              <w:t>row</w:t>
+            </w:r>
+            <w:proofErr w:type="gramEnd"/>
+            <w:r>
+              <w:rPr>
+                <w:b/>
+                <w:spacing w:val="-2"/>
+                <w:sz w:val="19"/>
+                <w:lang w:val="en-US"/>
+              </w:rPr>
+              <w:t>.</w:t>
             </w:r>
             <w:r>
               <w:rPr>
@@ -1386,6 +1477,7 @@
                 <w:lang w:val="en-US"/>
               </w:rPr>
             </w:pPr>
+            <w:proofErr w:type="gramStart"/>
             <w:r>
               <w:rPr>
                 <w:b/>
@@ -1403,7 +1495,17 @@
                 <w:sz w:val="19"/>
                 <w:lang w:val="en-US"/>
               </w:rPr>
-              <w:t>row.</w:t>
+              <w:t>row</w:t>
+            </w:r>
+            <w:proofErr w:type="gramEnd"/>
+            <w:r>
+              <w:rPr>
+                <w:b/>
+                <w:spacing w:val="-2"/>
+                <w:sz w:val="19"/>
+                <w:lang w:val="en-US"/>
+              </w:rPr>
+              <w:t>.</w:t>
             </w:r>
             <w:r>
               <w:rPr>
@@ -1446,6 +1548,7 @@
                 <w:lang w:val="en-US"/>
               </w:rPr>
             </w:pPr>
+            <w:proofErr w:type="gramStart"/>
             <w:r>
               <w:rPr>
                 <w:b/>
@@ -1475,6 +1578,7 @@
               <w:t>qty</w:t>
             </w:r>
             <w:proofErr w:type="spellEnd"/>
+            <w:proofErr w:type="gramEnd"/>
             <w:r>
               <w:rPr>
                 <w:b/>
@@ -1507,6 +1611,7 @@
                 <w:lang w:val="en-US"/>
               </w:rPr>
             </w:pPr>
+            <w:proofErr w:type="gramStart"/>
             <w:r>
               <w:rPr>
                 <w:b/>
@@ -1524,7 +1629,17 @@
                 <w:sz w:val="19"/>
                 <w:lang w:val="en-US"/>
               </w:rPr>
-              <w:t>row.</w:t>
+              <w:t>row</w:t>
+            </w:r>
+            <w:proofErr w:type="gramEnd"/>
+            <w:r>
+              <w:rPr>
+                <w:b/>
+                <w:spacing w:val="-2"/>
+                <w:sz w:val="19"/>
+                <w:lang w:val="en-US"/>
+              </w:rPr>
+              <w:t>.</w:t>
             </w:r>
             <w:r>
               <w:rPr>
@@ -1567,6 +1682,7 @@
                 <w:lang w:val="en-US"/>
               </w:rPr>
             </w:pPr>
+            <w:proofErr w:type="gramStart"/>
             <w:r>
               <w:rPr>
                 <w:b/>
@@ -1584,7 +1700,17 @@
                 <w:sz w:val="19"/>
                 <w:lang w:val="en-US"/>
               </w:rPr>
-              <w:t>row.</w:t>
+              <w:t>row</w:t>
+            </w:r>
+            <w:proofErr w:type="gramEnd"/>
+            <w:r>
+              <w:rPr>
+                <w:b/>
+                <w:spacing w:val="-2"/>
+                <w:sz w:val="19"/>
+                <w:lang w:val="en-US"/>
+              </w:rPr>
+              <w:t>.</w:t>
             </w:r>
             <w:r>
               <w:rPr>
@@ -1893,8 +2019,18 @@
                 <w:w w:val="105"/>
                 <w:sz w:val="16"/>
               </w:rPr>
-              <w:t xml:space="preserve">        TOTAL</w:t>
-            </w:r>
+              <w:t xml:space="preserve">        </w:t>
+            </w:r>
+            <w:proofErr w:type="gramStart"/>
+            <w:r>
+              <w:rPr>
+                <w:b/>
+                <w:w w:val="105"/>
+                <w:sz w:val="16"/>
+              </w:rPr>
+              <w:t>TOTAL</w:t>
+            </w:r>
+            <w:proofErr w:type="gramEnd"/>
             <w:r>
               <w:rPr>
                 <w:b/>
@@ -1930,6 +2066,7 @@
                 <w:sz w:val="16"/>
               </w:rPr>
             </w:pPr>
+            <w:proofErr w:type="gramStart"/>
             <w:r>
               <w:rPr>
                 <w:b/>
@@ -1946,6 +2083,7 @@
               <w:t>sumAll</w:t>
             </w:r>
             <w:proofErr w:type="spellEnd"/>
+            <w:proofErr w:type="gramEnd"/>
             <w:r>
               <w:rPr>
                 <w:b/>
@@ -2019,6 +2157,7 @@
                 <w:sz w:val="16"/>
               </w:rPr>
             </w:pPr>
+            <w:proofErr w:type="gramStart"/>
             <w:r>
               <w:rPr>
                 <w:b/>
@@ -2039,6 +2178,7 @@
               <w:t>iva</w:t>
             </w:r>
             <w:proofErr w:type="spellEnd"/>
+            <w:proofErr w:type="gramEnd"/>
             <w:r>
               <w:rPr>
                 <w:b/>
@@ -2071,6 +2211,7 @@
                 <w:sz w:val="16"/>
               </w:rPr>
             </w:pPr>
+            <w:proofErr w:type="gramStart"/>
             <w:r>
               <w:rPr>
                 <w:b/>
@@ -2079,6 +2220,7 @@
               </w:rPr>
               <w:t>TOTAL</w:t>
             </w:r>
+            <w:proofErr w:type="gramEnd"/>
             <w:r>
               <w:rPr>
                 <w:b/>
@@ -2114,6 +2256,7 @@
                 <w:sz w:val="16"/>
               </w:rPr>
             </w:pPr>
+            <w:proofErr w:type="gramStart"/>
             <w:r>
               <w:rPr>
                 <w:b/>
@@ -2121,7 +2264,17 @@
                 <w:w w:val="105"/>
                 <w:sz w:val="16"/>
               </w:rPr>
-              <w:t>{{ total }}</w:t>
+              <w:t>{{ total</w:t>
+            </w:r>
+            <w:proofErr w:type="gramEnd"/>
+            <w:r>
+              <w:rPr>
+                <w:b/>
+                <w:spacing w:val="-10"/>
+                <w:w w:val="105"/>
+                <w:sz w:val="16"/>
+              </w:rPr>
+              <w:t xml:space="preserve"> }}</w:t>
             </w:r>
           </w:p>
         </w:tc>

</xml_diff>

<commit_message>
add: correo de la empresa en la plantilla
</commit_message>
<xml_diff>
--- a/backend/static/cotizacion-template.docx
+++ b/backend/static/cotizacion-template.docx
@@ -1,10 +1,10 @@
 
 <file path=word/document.xml><?xml version="1.0" encoding="utf-8"?>
-<w:document xmlns:wpc="http://schemas.microsoft.com/office/word/2010/wordprocessingCanvas" xmlns:cx="http://schemas.microsoft.com/office/drawing/2014/chartex" xmlns:cx1="http://schemas.microsoft.com/office/drawing/2015/9/8/chartex" xmlns:cx2="http://schemas.microsoft.com/office/drawing/2015/10/21/chartex" xmlns:cx3="http://schemas.microsoft.com/office/drawing/2016/5/9/chartex" xmlns:cx4="http://schemas.microsoft.com/office/drawing/2016/5/10/chartex" xmlns:cx5="http://schemas.microsoft.com/office/drawing/2016/5/11/chartex" xmlns:cx6="http://schemas.microsoft.com/office/drawing/2016/5/12/chartex" xmlns:cx7="http://schemas.microsoft.com/office/drawing/2016/5/13/chartex" xmlns:cx8="http://schemas.microsoft.com/office/drawing/2016/5/14/chartex" xmlns:mc="http://schemas.openxmlformats.org/markup-compatibility/2006" xmlns:aink="http://schemas.microsoft.com/office/drawing/2016/ink" xmlns:am3d="http://schemas.microsoft.com/office/drawing/2017/model3d" xmlns:o="urn:schemas-microsoft-com:office:office" xmlns:oel="http://schemas.microsoft.com/office/2019/extlst" xmlns:r="http://schemas.openxmlformats.org/officeDocument/2006/relationships" xmlns:m="http://schemas.openxmlformats.org/officeDocument/2006/math" xmlns:v="urn:schemas-microsoft-com:vml" xmlns:wp14="http://schemas.microsoft.com/office/word/2010/wordprocessingDrawing" xmlns:wp="http://schemas.openxmlformats.org/drawingml/2006/wordprocessingDrawing" xmlns:w10="urn:schemas-microsoft-com:office:word" xmlns:w="http://schemas.openxmlformats.org/wordprocessingml/2006/main" xmlns:w14="http://schemas.microsoft.com/office/word/2010/wordml" xmlns:w15="http://schemas.microsoft.com/office/word/2012/wordml" xmlns:w16cex="http://schemas.microsoft.com/office/word/2018/wordml/cex" xmlns:w16cid="http://schemas.microsoft.com/office/word/2016/wordml/cid" xmlns:w16="http://schemas.microsoft.com/office/word/2018/wordml" xmlns:w16sdtdh="http://schemas.microsoft.com/office/word/2020/wordml/sdtdatahash" xmlns:w16se="http://schemas.microsoft.com/office/word/2015/wordml/symex" xmlns:wpg="http://schemas.microsoft.com/office/word/2010/wordprocessingGroup" xmlns:wpi="http://schemas.microsoft.com/office/word/2010/wordprocessingInk" xmlns:wne="http://schemas.microsoft.com/office/word/2006/wordml" xmlns:wps="http://schemas.microsoft.com/office/word/2010/wordprocessingShape" mc:Ignorable="w14 w15 w16se w16cid w16 w16cex w16sdtdh wp14">
+<w:document xmlns:wpc="http://schemas.microsoft.com/office/word/2010/wordprocessingCanvas" xmlns:cx="http://schemas.microsoft.com/office/drawing/2014/chartex" xmlns:cx1="http://schemas.microsoft.com/office/drawing/2015/9/8/chartex" xmlns:cx2="http://schemas.microsoft.com/office/drawing/2015/10/21/chartex" xmlns:cx3="http://schemas.microsoft.com/office/drawing/2016/5/9/chartex" xmlns:cx4="http://schemas.microsoft.com/office/drawing/2016/5/10/chartex" xmlns:cx5="http://schemas.microsoft.com/office/drawing/2016/5/11/chartex" xmlns:cx6="http://schemas.microsoft.com/office/drawing/2016/5/12/chartex" xmlns:cx7="http://schemas.microsoft.com/office/drawing/2016/5/13/chartex" xmlns:cx8="http://schemas.microsoft.com/office/drawing/2016/5/14/chartex" xmlns:mc="http://schemas.openxmlformats.org/markup-compatibility/2006" xmlns:aink="http://schemas.microsoft.com/office/drawing/2016/ink" xmlns:am3d="http://schemas.microsoft.com/office/drawing/2017/model3d" xmlns:o="urn:schemas-microsoft-com:office:office" xmlns:oel="http://schemas.microsoft.com/office/2019/extlst" xmlns:r="http://schemas.openxmlformats.org/officeDocument/2006/relationships" xmlns:m="http://schemas.openxmlformats.org/officeDocument/2006/math" xmlns:v="urn:schemas-microsoft-com:vml" xmlns:wp14="http://schemas.microsoft.com/office/word/2010/wordprocessingDrawing" xmlns:wp="http://schemas.openxmlformats.org/drawingml/2006/wordprocessingDrawing" xmlns:w10="urn:schemas-microsoft-com:office:word" xmlns:w="http://schemas.openxmlformats.org/wordprocessingml/2006/main" xmlns:w14="http://schemas.microsoft.com/office/word/2010/wordml" xmlns:w15="http://schemas.microsoft.com/office/word/2012/wordml" xmlns:w16cex="http://schemas.microsoft.com/office/word/2018/wordml/cex" xmlns:w16cid="http://schemas.microsoft.com/office/word/2016/wordml/cid" xmlns:w16="http://schemas.microsoft.com/office/word/2018/wordml" xmlns:w16du="http://schemas.microsoft.com/office/word/2023/wordml/word16du" xmlns:w16sdtdh="http://schemas.microsoft.com/office/word/2020/wordml/sdtdatahash" xmlns:w16sdtfl="http://schemas.microsoft.com/office/word/2024/wordml/sdtformatlock" xmlns:w16se="http://schemas.microsoft.com/office/word/2015/wordml/symex" xmlns:wpg="http://schemas.microsoft.com/office/word/2010/wordprocessingGroup" xmlns:wpi="http://schemas.microsoft.com/office/word/2010/wordprocessingInk" xmlns:wne="http://schemas.microsoft.com/office/word/2006/wordml" xmlns:wps="http://schemas.microsoft.com/office/word/2010/wordprocessingShape" mc:Ignorable="w14 w15 w16se w16cid w16 w16cex w16sdtdh w16sdtfl w16du wp14">
   <w:body>
     <w:p>
       <w:pPr>
-        <w:pStyle w:val="Textoindependiente"/>
+        <w:pStyle w:val="BodyText"/>
         <w:ind w:left="656"/>
         <w:rPr>
           <w:sz w:val="20"/>
@@ -60,7 +60,7 @@
     </w:p>
     <w:p>
       <w:pPr>
-        <w:pStyle w:val="Textoindependiente"/>
+        <w:pStyle w:val="BodyText"/>
         <w:rPr>
           <w:sz w:val="7"/>
         </w:rPr>
@@ -151,6 +151,7 @@
               <w:jc w:val="left"/>
               <w:rPr>
                 <w:b/>
+                <w:spacing w:val="-2"/>
                 <w:sz w:val="18"/>
               </w:rPr>
             </w:pPr>
@@ -177,6 +178,25 @@
                 <w:sz w:val="18"/>
               </w:rPr>
               <w:t>8</w:t>
+            </w:r>
+          </w:p>
+          <w:p>
+            <w:pPr>
+              <w:pStyle w:val="TableParagraph"/>
+              <w:spacing w:before="0" w:line="209" w:lineRule="exact"/>
+              <w:jc w:val="left"/>
+              <w:rPr>
+                <w:b/>
+                <w:sz w:val="18"/>
+              </w:rPr>
+            </w:pPr>
+            <w:r>
+              <w:rPr>
+                <w:b/>
+                <w:spacing w:val="-2"/>
+                <w:sz w:val="18"/>
+              </w:rPr>
+              <w:t>contacto@mhierro.com</w:t>
             </w:r>
           </w:p>
         </w:tc>
@@ -443,6 +463,7 @@
                 <w:sz w:val="18"/>
               </w:rPr>
             </w:pPr>
+            <w:proofErr w:type="gramStart"/>
             <w:r>
               <w:rPr>
                 <w:b/>
@@ -461,6 +482,7 @@
               <w:t>idCot</w:t>
             </w:r>
             <w:proofErr w:type="spellEnd"/>
+            <w:proofErr w:type="gramEnd"/>
             <w:r>
               <w:rPr>
                 <w:b/>
@@ -524,7 +546,7 @@
     </w:tbl>
     <w:p>
       <w:pPr>
-        <w:pStyle w:val="Textoindependiente"/>
+        <w:pStyle w:val="BodyText"/>
         <w:spacing w:before="5"/>
         <w:rPr>
           <w:sz w:val="9"/>
@@ -580,7 +602,15 @@
                 <w:b/>
                 <w:sz w:val="18"/>
               </w:rPr>
-              <w:t xml:space="preserve"> {{ </w:t>
+              <w:t xml:space="preserve"> </w:t>
+            </w:r>
+            <w:proofErr w:type="gramStart"/>
+            <w:r>
+              <w:rPr>
+                <w:b/>
+                <w:sz w:val="18"/>
+              </w:rPr>
+              <w:t xml:space="preserve">{{ </w:t>
             </w:r>
             <w:proofErr w:type="spellStart"/>
             <w:r>
@@ -591,6 +621,7 @@
               <w:t>cxName</w:t>
             </w:r>
             <w:proofErr w:type="spellEnd"/>
+            <w:proofErr w:type="gramEnd"/>
             <w:r>
               <w:rPr>
                 <w:b/>
@@ -616,6 +647,7 @@
               </w:rPr>
               <w:t xml:space="preserve">RAZÓN SOCIAL: </w:t>
             </w:r>
+            <w:proofErr w:type="gramStart"/>
             <w:r>
               <w:rPr>
                 <w:b/>
@@ -632,6 +664,7 @@
               <w:t>cxId</w:t>
             </w:r>
             <w:proofErr w:type="spellEnd"/>
+            <w:proofErr w:type="gramEnd"/>
             <w:r>
               <w:rPr>
                 <w:b/>
@@ -657,6 +690,7 @@
               </w:rPr>
               <w:t xml:space="preserve">DIRECCIÓN FISCAL: </w:t>
             </w:r>
+            <w:proofErr w:type="gramStart"/>
             <w:r>
               <w:rPr>
                 <w:b/>
@@ -673,6 +707,7 @@
               <w:t>cxAddress</w:t>
             </w:r>
             <w:proofErr w:type="spellEnd"/>
+            <w:proofErr w:type="gramEnd"/>
             <w:r>
               <w:rPr>
                 <w:b/>
@@ -707,6 +742,7 @@
               </w:rPr>
               <w:t xml:space="preserve">ÉFONO: </w:t>
             </w:r>
+            <w:proofErr w:type="gramStart"/>
             <w:r>
               <w:rPr>
                 <w:b/>
@@ -725,6 +761,7 @@
               <w:t>tel</w:t>
             </w:r>
             <w:proofErr w:type="spellEnd"/>
+            <w:proofErr w:type="gramEnd"/>
             <w:r>
               <w:rPr>
                 <w:b/>
@@ -751,7 +788,25 @@
                 <w:sz w:val="18"/>
                 <w:lang w:val="es-419"/>
               </w:rPr>
-              <w:t>EMAIL: {{ email }}</w:t>
+              <w:t xml:space="preserve">EMAIL: </w:t>
+            </w:r>
+            <w:proofErr w:type="gramStart"/>
+            <w:r>
+              <w:rPr>
+                <w:b/>
+                <w:sz w:val="18"/>
+                <w:lang w:val="es-419"/>
+              </w:rPr>
+              <w:t>{{ email</w:t>
+            </w:r>
+            <w:proofErr w:type="gramEnd"/>
+            <w:r>
+              <w:rPr>
+                <w:b/>
+                <w:sz w:val="18"/>
+                <w:lang w:val="es-419"/>
+              </w:rPr>
+              <w:t xml:space="preserve"> }}</w:t>
             </w:r>
           </w:p>
         </w:tc>
@@ -847,6 +902,7 @@
               </w:rPr>
               <w:t xml:space="preserve"> </w:t>
             </w:r>
+            <w:proofErr w:type="gramStart"/>
             <w:r>
               <w:rPr>
                 <w:b/>
@@ -865,6 +921,7 @@
               <w:t>creatDate</w:t>
             </w:r>
             <w:proofErr w:type="spellEnd"/>
+            <w:proofErr w:type="gramEnd"/>
             <w:r>
               <w:rPr>
                 <w:b/>
@@ -911,6 +968,7 @@
               </w:rPr>
               <w:t xml:space="preserve">VENCIMIENTO: </w:t>
             </w:r>
+            <w:proofErr w:type="gramStart"/>
             <w:r>
               <w:rPr>
                 <w:b/>
@@ -927,6 +985,7 @@
               <w:t>expDate</w:t>
             </w:r>
             <w:proofErr w:type="spellEnd"/>
+            <w:proofErr w:type="gramEnd"/>
             <w:r>
               <w:rPr>
                 <w:b/>
@@ -940,7 +999,7 @@
     </w:tbl>
     <w:p>
       <w:pPr>
-        <w:pStyle w:val="Textoindependiente"/>
+        <w:pStyle w:val="BodyText"/>
         <w:spacing w:before="10"/>
         <w:rPr>
           <w:sz w:val="20"/>
@@ -1313,6 +1372,7 @@
                 <w:lang w:val="en-US"/>
               </w:rPr>
             </w:pPr>
+            <w:proofErr w:type="gramStart"/>
             <w:r>
               <w:rPr>
                 <w:b/>
@@ -1330,7 +1390,17 @@
                 <w:sz w:val="19"/>
                 <w:lang w:val="en-US"/>
               </w:rPr>
-              <w:t>row.</w:t>
+              <w:t>row</w:t>
+            </w:r>
+            <w:proofErr w:type="gramEnd"/>
+            <w:r>
+              <w:rPr>
+                <w:b/>
+                <w:spacing w:val="-10"/>
+                <w:sz w:val="19"/>
+                <w:lang w:val="en-US"/>
+              </w:rPr>
+              <w:t>.</w:t>
             </w:r>
             <w:r>
               <w:rPr>
@@ -1374,6 +1444,7 @@
                 <w:lang w:val="en-US"/>
               </w:rPr>
             </w:pPr>
+            <w:proofErr w:type="gramStart"/>
             <w:r>
               <w:rPr>
                 <w:b/>
@@ -1391,7 +1462,17 @@
                 <w:sz w:val="19"/>
                 <w:lang w:val="en-US"/>
               </w:rPr>
-              <w:t>row.</w:t>
+              <w:t>row</w:t>
+            </w:r>
+            <w:proofErr w:type="gramEnd"/>
+            <w:r>
+              <w:rPr>
+                <w:b/>
+                <w:spacing w:val="-2"/>
+                <w:sz w:val="19"/>
+                <w:lang w:val="en-US"/>
+              </w:rPr>
+              <w:t>.</w:t>
             </w:r>
             <w:r>
               <w:rPr>
@@ -1434,6 +1515,7 @@
                 <w:lang w:val="en-US"/>
               </w:rPr>
             </w:pPr>
+            <w:proofErr w:type="gramStart"/>
             <w:r>
               <w:rPr>
                 <w:b/>
@@ -1451,7 +1533,17 @@
                 <w:sz w:val="19"/>
                 <w:lang w:val="en-US"/>
               </w:rPr>
-              <w:t>row.</w:t>
+              <w:t>row</w:t>
+            </w:r>
+            <w:proofErr w:type="gramEnd"/>
+            <w:r>
+              <w:rPr>
+                <w:b/>
+                <w:spacing w:val="-2"/>
+                <w:sz w:val="19"/>
+                <w:lang w:val="en-US"/>
+              </w:rPr>
+              <w:t>.</w:t>
             </w:r>
             <w:r>
               <w:rPr>
@@ -1494,6 +1586,7 @@
                 <w:lang w:val="en-US"/>
               </w:rPr>
             </w:pPr>
+            <w:proofErr w:type="gramStart"/>
             <w:r>
               <w:rPr>
                 <w:b/>
@@ -1523,6 +1616,7 @@
               <w:t>qty</w:t>
             </w:r>
             <w:proofErr w:type="spellEnd"/>
+            <w:proofErr w:type="gramEnd"/>
             <w:r>
               <w:rPr>
                 <w:b/>
@@ -1555,6 +1649,7 @@
                 <w:lang w:val="en-US"/>
               </w:rPr>
             </w:pPr>
+            <w:proofErr w:type="gramStart"/>
             <w:r>
               <w:rPr>
                 <w:b/>
@@ -1572,7 +1667,17 @@
                 <w:sz w:val="19"/>
                 <w:lang w:val="en-US"/>
               </w:rPr>
-              <w:t>row.</w:t>
+              <w:t>row</w:t>
+            </w:r>
+            <w:proofErr w:type="gramEnd"/>
+            <w:r>
+              <w:rPr>
+                <w:b/>
+                <w:spacing w:val="-2"/>
+                <w:sz w:val="19"/>
+                <w:lang w:val="en-US"/>
+              </w:rPr>
+              <w:t>.</w:t>
             </w:r>
             <w:r>
               <w:rPr>
@@ -1615,6 +1720,7 @@
                 <w:lang w:val="en-US"/>
               </w:rPr>
             </w:pPr>
+            <w:proofErr w:type="gramStart"/>
             <w:r>
               <w:rPr>
                 <w:b/>
@@ -1632,7 +1738,17 @@
                 <w:sz w:val="19"/>
                 <w:lang w:val="en-US"/>
               </w:rPr>
-              <w:t>row.</w:t>
+              <w:t>row</w:t>
+            </w:r>
+            <w:proofErr w:type="gramEnd"/>
+            <w:r>
+              <w:rPr>
+                <w:b/>
+                <w:spacing w:val="-2"/>
+                <w:sz w:val="19"/>
+                <w:lang w:val="en-US"/>
+              </w:rPr>
+              <w:t>.</w:t>
             </w:r>
             <w:r>
               <w:rPr>
@@ -1825,7 +1941,7 @@
     </w:tbl>
     <w:p>
       <w:pPr>
-        <w:pStyle w:val="Textoindependiente"/>
+        <w:pStyle w:val="BodyText"/>
         <w:rPr>
           <w:sz w:val="20"/>
           <w:lang w:val="en-US"/>
@@ -1834,7 +1950,7 @@
     </w:p>
     <w:p>
       <w:pPr>
-        <w:pStyle w:val="Textoindependiente"/>
+        <w:pStyle w:val="BodyText"/>
         <w:rPr>
           <w:sz w:val="20"/>
           <w:lang w:val="en-US"/>
@@ -1843,7 +1959,7 @@
     </w:p>
     <w:p>
       <w:pPr>
-        <w:pStyle w:val="Textoindependiente"/>
+        <w:pStyle w:val="BodyText"/>
         <w:spacing w:before="129"/>
         <w:rPr>
           <w:sz w:val="20"/>
@@ -1941,8 +2057,18 @@
                 <w:w w:val="105"/>
                 <w:sz w:val="16"/>
               </w:rPr>
-              <w:t xml:space="preserve">        TOTAL</w:t>
-            </w:r>
+              <w:t xml:space="preserve">        </w:t>
+            </w:r>
+            <w:proofErr w:type="gramStart"/>
+            <w:r>
+              <w:rPr>
+                <w:b/>
+                <w:w w:val="105"/>
+                <w:sz w:val="16"/>
+              </w:rPr>
+              <w:t>TOTAL</w:t>
+            </w:r>
+            <w:proofErr w:type="gramEnd"/>
             <w:r>
               <w:rPr>
                 <w:b/>
@@ -1978,6 +2104,7 @@
                 <w:sz w:val="16"/>
               </w:rPr>
             </w:pPr>
+            <w:proofErr w:type="gramStart"/>
             <w:r>
               <w:rPr>
                 <w:b/>
@@ -1994,6 +2121,7 @@
               <w:t>sumAll</w:t>
             </w:r>
             <w:proofErr w:type="spellEnd"/>
+            <w:proofErr w:type="gramEnd"/>
             <w:r>
               <w:rPr>
                 <w:b/>
@@ -2067,6 +2195,7 @@
                 <w:sz w:val="16"/>
               </w:rPr>
             </w:pPr>
+            <w:proofErr w:type="gramStart"/>
             <w:r>
               <w:rPr>
                 <w:b/>
@@ -2087,6 +2216,7 @@
               <w:t>iva</w:t>
             </w:r>
             <w:proofErr w:type="spellEnd"/>
+            <w:proofErr w:type="gramEnd"/>
             <w:r>
               <w:rPr>
                 <w:b/>
@@ -2119,6 +2249,7 @@
                 <w:sz w:val="16"/>
               </w:rPr>
             </w:pPr>
+            <w:proofErr w:type="gramStart"/>
             <w:r>
               <w:rPr>
                 <w:b/>
@@ -2127,6 +2258,7 @@
               </w:rPr>
               <w:t>TOTAL</w:t>
             </w:r>
+            <w:proofErr w:type="gramEnd"/>
             <w:r>
               <w:rPr>
                 <w:b/>
@@ -2162,6 +2294,7 @@
                 <w:sz w:val="16"/>
               </w:rPr>
             </w:pPr>
+            <w:proofErr w:type="gramStart"/>
             <w:r>
               <w:rPr>
                 <w:b/>
@@ -2169,7 +2302,17 @@
                 <w:w w:val="105"/>
                 <w:sz w:val="16"/>
               </w:rPr>
-              <w:t>{{ total }}</w:t>
+              <w:t>{{ total</w:t>
+            </w:r>
+            <w:proofErr w:type="gramEnd"/>
+            <w:r>
+              <w:rPr>
+                <w:b/>
+                <w:spacing w:val="-10"/>
+                <w:w w:val="105"/>
+                <w:sz w:val="16"/>
+              </w:rPr>
+              <w:t xml:space="preserve"> }}</w:t>
             </w:r>
           </w:p>
         </w:tc>
@@ -2187,7 +2330,7 @@
 </file>
 
 <file path=word/styles.xml><?xml version="1.0" encoding="utf-8"?>
-<w:styles xmlns:mc="http://schemas.openxmlformats.org/markup-compatibility/2006" xmlns:r="http://schemas.openxmlformats.org/officeDocument/2006/relationships" xmlns:w="http://schemas.openxmlformats.org/wordprocessingml/2006/main" xmlns:w14="http://schemas.microsoft.com/office/word/2010/wordml" xmlns:w15="http://schemas.microsoft.com/office/word/2012/wordml" xmlns:w16cex="http://schemas.microsoft.com/office/word/2018/wordml/cex" xmlns:w16cid="http://schemas.microsoft.com/office/word/2016/wordml/cid" xmlns:w16="http://schemas.microsoft.com/office/word/2018/wordml" xmlns:w16sdtdh="http://schemas.microsoft.com/office/word/2020/wordml/sdtdatahash" xmlns:w16se="http://schemas.microsoft.com/office/word/2015/wordml/symex" mc:Ignorable="w14 w15 w16se w16cid w16 w16cex w16sdtdh">
+<w:styles xmlns:mc="http://schemas.openxmlformats.org/markup-compatibility/2006" xmlns:r="http://schemas.openxmlformats.org/officeDocument/2006/relationships" xmlns:w="http://schemas.openxmlformats.org/wordprocessingml/2006/main" xmlns:w14="http://schemas.microsoft.com/office/word/2010/wordml" xmlns:w15="http://schemas.microsoft.com/office/word/2012/wordml" xmlns:w16cex="http://schemas.microsoft.com/office/word/2018/wordml/cex" xmlns:w16cid="http://schemas.microsoft.com/office/word/2016/wordml/cid" xmlns:w16="http://schemas.microsoft.com/office/word/2018/wordml" xmlns:w16du="http://schemas.microsoft.com/office/word/2023/wordml/word16du" xmlns:w16sdtdh="http://schemas.microsoft.com/office/word/2020/wordml/sdtdatahash" xmlns:w16sdtfl="http://schemas.microsoft.com/office/word/2024/wordml/sdtformatlock" xmlns:w16se="http://schemas.microsoft.com/office/word/2015/wordml/symex" mc:Ignorable="w14 w15 w16se w16cid w16 w16cex w16sdtdh w16sdtfl w16du">
   <w:docDefaults>
     <w:rPrDefault>
       <w:rPr>
@@ -2591,13 +2734,13 @@
       <w:lang w:val="es-ES"/>
     </w:rPr>
   </w:style>
-  <w:style w:type="character" w:default="1" w:styleId="Fuentedeprrafopredeter">
+  <w:style w:type="character" w:default="1" w:styleId="DefaultParagraphFont">
     <w:name w:val="Default Paragraph Font"/>
     <w:uiPriority w:val="1"/>
     <w:semiHidden/>
     <w:unhideWhenUsed/>
   </w:style>
-  <w:style w:type="table" w:default="1" w:styleId="Tablanormal">
+  <w:style w:type="table" w:default="1" w:styleId="TableNormal">
     <w:name w:val="Normal Table"/>
     <w:uiPriority w:val="99"/>
     <w:semiHidden/>
@@ -2612,13 +2755,13 @@
       </w:tblCellMar>
     </w:tblPr>
   </w:style>
-  <w:style w:type="numbering" w:default="1" w:styleId="Sinlista">
+  <w:style w:type="numbering" w:default="1" w:styleId="NoList">
     <w:name w:val="No List"/>
     <w:uiPriority w:val="99"/>
     <w:semiHidden/>
     <w:unhideWhenUsed/>
   </w:style>
-  <w:style w:type="paragraph" w:styleId="Textoindependiente">
+  <w:style w:type="paragraph" w:styleId="BodyText">
     <w:name w:val="Body Text"/>
     <w:basedOn w:val="Normal"/>
     <w:uiPriority w:val="1"/>
@@ -2629,7 +2772,7 @@
       <w:szCs w:val="24"/>
     </w:rPr>
   </w:style>
-  <w:style w:type="paragraph" w:styleId="Prrafodelista">
+  <w:style w:type="paragraph" w:styleId="ListParagraph">
     <w:name w:val="List Paragraph"/>
     <w:basedOn w:val="Normal"/>
     <w:uiPriority w:val="1"/>

</xml_diff>

<commit_message>
agregar simbolo de la moneda en la plantilla para los montos
</commit_message>
<xml_diff>
--- a/backend/static/cotizacion-template.docx
+++ b/backend/static/cotizacion-template.docx
@@ -470,18 +470,8 @@
                 <w:spacing w:val="-2"/>
                 <w:sz w:val="18"/>
               </w:rPr>
-              <w:t xml:space="preserve">{{ </w:t>
-            </w:r>
-            <w:proofErr w:type="spellStart"/>
-            <w:r>
-              <w:rPr>
-                <w:b/>
-                <w:spacing w:val="-2"/>
-                <w:sz w:val="18"/>
-              </w:rPr>
-              <w:t>idCot</w:t>
-            </w:r>
-            <w:proofErr w:type="spellEnd"/>
+              <w:t>{{ idCot</w:t>
+            </w:r>
             <w:proofErr w:type="gramEnd"/>
             <w:r>
               <w:rPr>
@@ -610,17 +600,8 @@
                 <w:b/>
                 <w:sz w:val="18"/>
               </w:rPr>
-              <w:t xml:space="preserve">{{ </w:t>
-            </w:r>
-            <w:proofErr w:type="spellStart"/>
-            <w:r>
-              <w:rPr>
-                <w:b/>
-                <w:sz w:val="18"/>
-              </w:rPr>
-              <w:t>cxName</w:t>
-            </w:r>
-            <w:proofErr w:type="spellEnd"/>
+              <w:t>{{ cxName</w:t>
+            </w:r>
             <w:proofErr w:type="gramEnd"/>
             <w:r>
               <w:rPr>
@@ -653,17 +634,8 @@
                 <w:b/>
                 <w:sz w:val="18"/>
               </w:rPr>
-              <w:t xml:space="preserve">{{ </w:t>
-            </w:r>
-            <w:proofErr w:type="spellStart"/>
-            <w:r>
-              <w:rPr>
-                <w:b/>
-                <w:sz w:val="18"/>
-              </w:rPr>
-              <w:t>cxId</w:t>
-            </w:r>
-            <w:proofErr w:type="spellEnd"/>
+              <w:t>{{ cxId</w:t>
+            </w:r>
             <w:proofErr w:type="gramEnd"/>
             <w:r>
               <w:rPr>
@@ -696,17 +668,8 @@
                 <w:b/>
                 <w:sz w:val="18"/>
               </w:rPr>
-              <w:t xml:space="preserve">{{ </w:t>
-            </w:r>
-            <w:proofErr w:type="spellStart"/>
-            <w:r>
-              <w:rPr>
-                <w:b/>
-                <w:sz w:val="18"/>
-              </w:rPr>
-              <w:t>cxAddress</w:t>
-            </w:r>
-            <w:proofErr w:type="spellEnd"/>
+              <w:t>{{ cxAddress</w:t>
+            </w:r>
             <w:proofErr w:type="gramEnd"/>
             <w:r>
               <w:rPr>
@@ -749,18 +712,8 @@
                 <w:sz w:val="18"/>
                 <w:lang w:val="es-MX"/>
               </w:rPr>
-              <w:t xml:space="preserve">{{ </w:t>
-            </w:r>
-            <w:proofErr w:type="spellStart"/>
-            <w:r>
-              <w:rPr>
-                <w:b/>
-                <w:sz w:val="18"/>
-                <w:lang w:val="es-MX"/>
-              </w:rPr>
-              <w:t>tel</w:t>
-            </w:r>
-            <w:proofErr w:type="spellEnd"/>
+              <w:t>{{ tel</w:t>
+            </w:r>
             <w:proofErr w:type="gramEnd"/>
             <w:r>
               <w:rPr>
@@ -788,25 +741,7 @@
                 <w:sz w:val="18"/>
                 <w:lang w:val="es-419"/>
               </w:rPr>
-              <w:t xml:space="preserve">EMAIL: </w:t>
-            </w:r>
-            <w:proofErr w:type="gramStart"/>
-            <w:r>
-              <w:rPr>
-                <w:b/>
-                <w:sz w:val="18"/>
-                <w:lang w:val="es-419"/>
-              </w:rPr>
-              <w:t>{{ email</w:t>
-            </w:r>
-            <w:proofErr w:type="gramEnd"/>
-            <w:r>
-              <w:rPr>
-                <w:b/>
-                <w:sz w:val="18"/>
-                <w:lang w:val="es-419"/>
-              </w:rPr>
-              <w:t xml:space="preserve"> }}</w:t>
+              <w:t>EMAIL: {{ email }}</w:t>
             </w:r>
           </w:p>
         </w:tc>
@@ -840,25 +775,7 @@
                 <w:spacing w:val="-2"/>
                 <w:sz w:val="18"/>
               </w:rPr>
-              <w:t>{{</w:t>
-            </w:r>
-            <w:proofErr w:type="spellStart"/>
-            <w:r>
-              <w:rPr>
-                <w:b/>
-                <w:spacing w:val="-2"/>
-                <w:sz w:val="18"/>
-              </w:rPr>
-              <w:t>sellerName</w:t>
-            </w:r>
-            <w:proofErr w:type="spellEnd"/>
-            <w:r>
-              <w:rPr>
-                <w:b/>
-                <w:spacing w:val="-2"/>
-                <w:sz w:val="18"/>
-              </w:rPr>
-              <w:t>}}</w:t>
+              <w:t>{{sellerName}}</w:t>
             </w:r>
           </w:p>
           <w:p>
@@ -902,33 +819,13 @@
               </w:rPr>
               <w:t xml:space="preserve"> </w:t>
             </w:r>
-            <w:proofErr w:type="gramStart"/>
             <w:r>
               <w:rPr>
                 <w:b/>
                 <w:spacing w:val="-19"/>
                 <w:sz w:val="18"/>
               </w:rPr>
-              <w:t xml:space="preserve">{{ </w:t>
-            </w:r>
-            <w:proofErr w:type="spellStart"/>
-            <w:r>
-              <w:rPr>
-                <w:b/>
-                <w:spacing w:val="-19"/>
-                <w:sz w:val="18"/>
-              </w:rPr>
-              <w:t>creatDate</w:t>
-            </w:r>
-            <w:proofErr w:type="spellEnd"/>
-            <w:proofErr w:type="gramEnd"/>
-            <w:r>
-              <w:rPr>
-                <w:b/>
-                <w:spacing w:val="-19"/>
-                <w:sz w:val="18"/>
-              </w:rPr>
-              <w:t xml:space="preserve"> }}</w:t>
+              <w:t>{{ creatDate }}</w:t>
             </w:r>
           </w:p>
           <w:p>
@@ -968,30 +865,12 @@
               </w:rPr>
               <w:t xml:space="preserve">VENCIMIENTO: </w:t>
             </w:r>
-            <w:proofErr w:type="gramStart"/>
-            <w:r>
-              <w:rPr>
-                <w:b/>
-                <w:sz w:val="18"/>
-              </w:rPr>
-              <w:t xml:space="preserve">{{ </w:t>
-            </w:r>
-            <w:proofErr w:type="spellStart"/>
-            <w:r>
-              <w:rPr>
-                <w:b/>
-                <w:sz w:val="18"/>
-              </w:rPr>
-              <w:t>expDate</w:t>
-            </w:r>
-            <w:proofErr w:type="spellEnd"/>
-            <w:proofErr w:type="gramEnd"/>
-            <w:r>
-              <w:rPr>
-                <w:b/>
-                <w:sz w:val="18"/>
-              </w:rPr>
-              <w:t xml:space="preserve"> }}</w:t>
+            <w:r>
+              <w:rPr>
+                <w:b/>
+                <w:sz w:val="18"/>
+              </w:rPr>
+              <w:t>{{ expDate }}</w:t>
             </w:r>
           </w:p>
         </w:tc>
@@ -1372,7 +1251,6 @@
                 <w:lang w:val="en-US"/>
               </w:rPr>
             </w:pPr>
-            <w:proofErr w:type="gramStart"/>
             <w:r>
               <w:rPr>
                 <w:b/>
@@ -1382,7 +1260,6 @@
               </w:rPr>
               <w:t xml:space="preserve">{{ </w:t>
             </w:r>
-            <w:proofErr w:type="spellStart"/>
             <w:r>
               <w:rPr>
                 <w:b/>
@@ -1390,9 +1267,8 @@
                 <w:sz w:val="19"/>
                 <w:lang w:val="en-US"/>
               </w:rPr>
-              <w:t>row</w:t>
-            </w:r>
-            <w:proofErr w:type="gramEnd"/>
+              <w:t>row.</w:t>
+            </w:r>
             <w:r>
               <w:rPr>
                 <w:b/>
@@ -1400,26 +1276,7 @@
                 <w:sz w:val="19"/>
                 <w:lang w:val="en-US"/>
               </w:rPr>
-              <w:t>.</w:t>
-            </w:r>
-            <w:r>
-              <w:rPr>
-                <w:b/>
-                <w:spacing w:val="-10"/>
-                <w:sz w:val="19"/>
-                <w:lang w:val="en-US"/>
-              </w:rPr>
-              <w:t>n</w:t>
-            </w:r>
-            <w:proofErr w:type="spellEnd"/>
-            <w:r>
-              <w:rPr>
-                <w:b/>
-                <w:spacing w:val="-10"/>
-                <w:sz w:val="19"/>
-                <w:lang w:val="en-US"/>
-              </w:rPr>
-              <w:t xml:space="preserve"> }}</w:t>
+              <w:t>n }}</w:t>
             </w:r>
           </w:p>
         </w:tc>
@@ -1444,7 +1301,6 @@
                 <w:lang w:val="en-US"/>
               </w:rPr>
             </w:pPr>
-            <w:proofErr w:type="gramStart"/>
             <w:r>
               <w:rPr>
                 <w:b/>
@@ -1454,44 +1310,23 @@
               </w:rPr>
               <w:t xml:space="preserve">{{ </w:t>
             </w:r>
-            <w:proofErr w:type="spellStart"/>
-            <w:r>
-              <w:rPr>
-                <w:b/>
-                <w:spacing w:val="-2"/>
-                <w:sz w:val="19"/>
-                <w:lang w:val="en-US"/>
-              </w:rPr>
-              <w:t>row</w:t>
-            </w:r>
-            <w:proofErr w:type="gramEnd"/>
-            <w:r>
-              <w:rPr>
-                <w:b/>
-                <w:spacing w:val="-2"/>
-                <w:sz w:val="19"/>
-                <w:lang w:val="en-US"/>
-              </w:rPr>
-              <w:t>.</w:t>
-            </w:r>
-            <w:r>
-              <w:rPr>
-                <w:b/>
-                <w:spacing w:val="-2"/>
-                <w:sz w:val="19"/>
-                <w:lang w:val="en-US"/>
-              </w:rPr>
-              <w:t>pCod</w:t>
-            </w:r>
-            <w:proofErr w:type="spellEnd"/>
-            <w:r>
-              <w:rPr>
-                <w:b/>
-                <w:spacing w:val="-2"/>
-                <w:sz w:val="19"/>
-                <w:lang w:val="en-US"/>
-              </w:rPr>
-              <w:t xml:space="preserve"> }}</w:t>
+            <w:r>
+              <w:rPr>
+                <w:b/>
+                <w:spacing w:val="-2"/>
+                <w:sz w:val="19"/>
+                <w:lang w:val="en-US"/>
+              </w:rPr>
+              <w:t>row.</w:t>
+            </w:r>
+            <w:r>
+              <w:rPr>
+                <w:b/>
+                <w:spacing w:val="-2"/>
+                <w:sz w:val="19"/>
+                <w:lang w:val="en-US"/>
+              </w:rPr>
+              <w:t>pCod }}</w:t>
             </w:r>
           </w:p>
         </w:tc>
@@ -1515,7 +1350,6 @@
                 <w:lang w:val="en-US"/>
               </w:rPr>
             </w:pPr>
-            <w:proofErr w:type="gramStart"/>
             <w:r>
               <w:rPr>
                 <w:b/>
@@ -1525,44 +1359,23 @@
               </w:rPr>
               <w:t xml:space="preserve">{{ </w:t>
             </w:r>
-            <w:proofErr w:type="spellStart"/>
-            <w:r>
-              <w:rPr>
-                <w:b/>
-                <w:spacing w:val="-2"/>
-                <w:sz w:val="19"/>
-                <w:lang w:val="en-US"/>
-              </w:rPr>
-              <w:t>row</w:t>
-            </w:r>
-            <w:proofErr w:type="gramEnd"/>
-            <w:r>
-              <w:rPr>
-                <w:b/>
-                <w:spacing w:val="-2"/>
-                <w:sz w:val="19"/>
-                <w:lang w:val="en-US"/>
-              </w:rPr>
-              <w:t>.</w:t>
-            </w:r>
-            <w:r>
-              <w:rPr>
-                <w:b/>
-                <w:spacing w:val="-2"/>
-                <w:sz w:val="19"/>
-                <w:lang w:val="en-US"/>
-              </w:rPr>
-              <w:t>prodName</w:t>
-            </w:r>
-            <w:proofErr w:type="spellEnd"/>
-            <w:r>
-              <w:rPr>
-                <w:b/>
-                <w:spacing w:val="-2"/>
-                <w:sz w:val="19"/>
-                <w:lang w:val="en-US"/>
-              </w:rPr>
-              <w:t xml:space="preserve"> }}</w:t>
+            <w:r>
+              <w:rPr>
+                <w:b/>
+                <w:spacing w:val="-2"/>
+                <w:sz w:val="19"/>
+                <w:lang w:val="en-US"/>
+              </w:rPr>
+              <w:t>row.</w:t>
+            </w:r>
+            <w:r>
+              <w:rPr>
+                <w:b/>
+                <w:spacing w:val="-2"/>
+                <w:sz w:val="19"/>
+                <w:lang w:val="en-US"/>
+              </w:rPr>
+              <w:t>prodName }}</w:t>
             </w:r>
           </w:p>
         </w:tc>
@@ -1586,7 +1399,6 @@
                 <w:lang w:val="en-US"/>
               </w:rPr>
             </w:pPr>
-            <w:proofErr w:type="gramStart"/>
             <w:r>
               <w:rPr>
                 <w:b/>
@@ -1596,7 +1408,6 @@
               </w:rPr>
               <w:t xml:space="preserve">{{ </w:t>
             </w:r>
-            <w:proofErr w:type="spellStart"/>
             <w:r>
               <w:rPr>
                 <w:b/>
@@ -1613,18 +1424,7 @@
                 <w:sz w:val="19"/>
                 <w:lang w:val="en-US"/>
               </w:rPr>
-              <w:t>qty</w:t>
-            </w:r>
-            <w:proofErr w:type="spellEnd"/>
-            <w:proofErr w:type="gramEnd"/>
-            <w:r>
-              <w:rPr>
-                <w:b/>
-                <w:spacing w:val="-2"/>
-                <w:sz w:val="19"/>
-                <w:lang w:val="en-US"/>
-              </w:rPr>
-              <w:t xml:space="preserve"> }}</w:t>
+              <w:t>qty }}</w:t>
             </w:r>
           </w:p>
         </w:tc>
@@ -1649,7 +1449,6 @@
                 <w:lang w:val="en-US"/>
               </w:rPr>
             </w:pPr>
-            <w:proofErr w:type="gramStart"/>
             <w:r>
               <w:rPr>
                 <w:b/>
@@ -1659,44 +1458,32 @@
               </w:rPr>
               <w:t xml:space="preserve">{{ </w:t>
             </w:r>
-            <w:proofErr w:type="spellStart"/>
-            <w:r>
-              <w:rPr>
-                <w:b/>
-                <w:spacing w:val="-2"/>
-                <w:sz w:val="19"/>
-                <w:lang w:val="en-US"/>
-              </w:rPr>
-              <w:t>row</w:t>
-            </w:r>
-            <w:proofErr w:type="gramEnd"/>
-            <w:r>
-              <w:rPr>
-                <w:b/>
-                <w:spacing w:val="-2"/>
-                <w:sz w:val="19"/>
-                <w:lang w:val="en-US"/>
-              </w:rPr>
-              <w:t>.</w:t>
-            </w:r>
-            <w:r>
-              <w:rPr>
-                <w:b/>
-                <w:spacing w:val="-2"/>
-                <w:sz w:val="19"/>
-                <w:lang w:val="en-US"/>
-              </w:rPr>
-              <w:t>uPrice</w:t>
-            </w:r>
-            <w:proofErr w:type="spellEnd"/>
-            <w:r>
-              <w:rPr>
-                <w:b/>
-                <w:spacing w:val="-2"/>
-                <w:sz w:val="19"/>
-                <w:lang w:val="en-US"/>
-              </w:rPr>
-              <w:t xml:space="preserve"> }}</w:t>
+            <w:r>
+              <w:rPr>
+                <w:b/>
+                <w:spacing w:val="-2"/>
+                <w:sz w:val="19"/>
+                <w:lang w:val="en-US"/>
+              </w:rPr>
+              <w:t>row.</w:t>
+            </w:r>
+            <w:r>
+              <w:rPr>
+                <w:b/>
+                <w:spacing w:val="-2"/>
+                <w:sz w:val="19"/>
+                <w:lang w:val="en-US"/>
+              </w:rPr>
+              <w:t>uPrice }}</w:t>
+            </w:r>
+            <w:r>
+              <w:rPr>
+                <w:b/>
+                <w:spacing w:val="-2"/>
+                <w:sz w:val="19"/>
+                <w:lang w:val="en-US"/>
+              </w:rPr>
+              <w:t>$</w:t>
             </w:r>
           </w:p>
         </w:tc>
@@ -1730,7 +1517,6 @@
               </w:rPr>
               <w:t xml:space="preserve">{{ </w:t>
             </w:r>
-            <w:proofErr w:type="spellStart"/>
             <w:r>
               <w:rPr>
                 <w:b/>
@@ -1757,17 +1543,16 @@
                 <w:sz w:val="19"/>
                 <w:lang w:val="en-US"/>
               </w:rPr>
-              <w:t>pTotal</w:t>
-            </w:r>
-            <w:proofErr w:type="spellEnd"/>
-            <w:r>
-              <w:rPr>
-                <w:b/>
-                <w:spacing w:val="-2"/>
-                <w:sz w:val="19"/>
-                <w:lang w:val="en-US"/>
-              </w:rPr>
-              <w:t xml:space="preserve"> }}</w:t>
+              <w:t>pTotal }}</w:t>
+            </w:r>
+            <w:r>
+              <w:rPr>
+                <w:b/>
+                <w:spacing w:val="-2"/>
+                <w:sz w:val="19"/>
+                <w:lang w:val="en-US"/>
+              </w:rPr>
+              <w:t>$</w:t>
             </w:r>
           </w:p>
         </w:tc>
@@ -1801,27 +1586,7 @@
                 <w:sz w:val="19"/>
                 <w:lang w:val="en-US"/>
               </w:rPr>
-              <w:t xml:space="preserve">{%tr </w:t>
-            </w:r>
-            <w:proofErr w:type="spellStart"/>
-            <w:r>
-              <w:rPr>
-                <w:b/>
-                <w:spacing w:val="-10"/>
-                <w:sz w:val="19"/>
-                <w:lang w:val="en-US"/>
-              </w:rPr>
-              <w:t>endfor</w:t>
-            </w:r>
-            <w:proofErr w:type="spellEnd"/>
-            <w:r>
-              <w:rPr>
-                <w:b/>
-                <w:spacing w:val="-10"/>
-                <w:sz w:val="19"/>
-                <w:lang w:val="en-US"/>
-              </w:rPr>
-              <w:t xml:space="preserve"> %}</w:t>
+              <w:t>{%tr endfor %}</w:t>
             </w:r>
           </w:p>
         </w:tc>
@@ -2110,24 +1875,22 @@
                 <w:b/>
                 <w:sz w:val="16"/>
               </w:rPr>
-              <w:t xml:space="preserve">{{ </w:t>
-            </w:r>
-            <w:proofErr w:type="spellStart"/>
+              <w:t>{{ sumAll</w:t>
+            </w:r>
+            <w:proofErr w:type="gramEnd"/>
             <w:r>
               <w:rPr>
                 <w:b/>
                 <w:sz w:val="16"/>
               </w:rPr>
-              <w:t>sumAll</w:t>
-            </w:r>
-            <w:proofErr w:type="spellEnd"/>
-            <w:proofErr w:type="gramEnd"/>
+              <w:t xml:space="preserve"> }}</w:t>
+            </w:r>
             <w:r>
               <w:rPr>
                 <w:b/>
                 <w:sz w:val="16"/>
               </w:rPr>
-              <w:t xml:space="preserve"> }}</w:t>
+              <w:t>$</w:t>
             </w:r>
           </w:p>
         </w:tc>
@@ -2203,9 +1966,9 @@
                 <w:w w:val="105"/>
                 <w:sz w:val="16"/>
               </w:rPr>
-              <w:t xml:space="preserve">{{ </w:t>
-            </w:r>
-            <w:proofErr w:type="spellStart"/>
+              <w:t>{{ iva</w:t>
+            </w:r>
+            <w:proofErr w:type="gramEnd"/>
             <w:r>
               <w:rPr>
                 <w:b/>
@@ -2213,10 +1976,8 @@
                 <w:w w:val="105"/>
                 <w:sz w:val="16"/>
               </w:rPr>
-              <w:t>iva</w:t>
-            </w:r>
-            <w:proofErr w:type="spellEnd"/>
-            <w:proofErr w:type="gramEnd"/>
+              <w:t xml:space="preserve"> }}</w:t>
+            </w:r>
             <w:r>
               <w:rPr>
                 <w:b/>
@@ -2224,7 +1985,7 @@
                 <w:w w:val="105"/>
                 <w:sz w:val="16"/>
               </w:rPr>
-              <w:t xml:space="preserve"> }}</w:t>
+              <w:t>$</w:t>
             </w:r>
           </w:p>
         </w:tc>
@@ -2313,6 +2074,15 @@
                 <w:sz w:val="16"/>
               </w:rPr>
               <w:t xml:space="preserve"> }}</w:t>
+            </w:r>
+            <w:r>
+              <w:rPr>
+                <w:b/>
+                <w:spacing w:val="-10"/>
+                <w:w w:val="105"/>
+                <w:sz w:val="16"/>
+              </w:rPr>
+              <w:t>$</w:t>
             </w:r>
           </w:p>
         </w:tc>

</xml_diff>

<commit_message>
changes in quote template
</commit_message>
<xml_diff>
--- a/backend/static/cotizacion-template.docx
+++ b/backend/static/cotizacion-template.docx
@@ -5,7 +5,6 @@
     <w:p>
       <w:pPr>
         <w:pStyle w:val="BodyText"/>
-        <w:ind w:left="656"/>
         <w:rPr>
           <w:sz w:val="20"/>
         </w:rPr>
@@ -16,9 +15,17 @@
           <w:sz w:val="20"/>
         </w:rPr>
         <w:drawing>
-          <wp:inline distT="0" distB="0" distL="0" distR="0" wp14:anchorId="31B27A9D" wp14:editId="4C421AB0">
-            <wp:extent cx="7304762" cy="761905"/>
-            <wp:effectExtent l="0" t="0" r="0" b="5715"/>
+          <wp:anchor distT="0" distB="0" distL="114300" distR="114300" simplePos="0" relativeHeight="251658240" behindDoc="1" locked="0" layoutInCell="1" allowOverlap="1" wp14:anchorId="31B27A9D" wp14:editId="1D5B00D7">
+            <wp:simplePos x="0" y="0"/>
+            <wp:positionH relativeFrom="column">
+              <wp:posOffset>114300</wp:posOffset>
+            </wp:positionH>
+            <wp:positionV relativeFrom="paragraph">
+              <wp:posOffset>-101600</wp:posOffset>
+            </wp:positionV>
+            <wp:extent cx="7518400" cy="820420"/>
+            <wp:effectExtent l="0" t="0" r="6350" b="0"/>
+            <wp:wrapSquare wrapText="bothSides"/>
             <wp:docPr id="1865105108" name="Picture 1"/>
             <wp:cNvGraphicFramePr>
               <a:graphicFrameLocks xmlns:a="http://schemas.openxmlformats.org/drawingml/2006/main" noChangeAspect="1"/>
@@ -45,7 +52,7 @@
                   <pic:spPr>
                     <a:xfrm>
                       <a:off x="0" y="0"/>
-                      <a:ext cx="7304762" cy="761905"/>
+                      <a:ext cx="7518400" cy="820420"/>
                     </a:xfrm>
                     <a:prstGeom prst="rect">
                       <a:avLst/>
@@ -54,7 +61,13 @@
                 </pic:pic>
               </a:graphicData>
             </a:graphic>
-          </wp:inline>
+            <wp14:sizeRelH relativeFrom="page">
+              <wp14:pctWidth>0</wp14:pctWidth>
+            </wp14:sizeRelH>
+            <wp14:sizeRelV relativeFrom="page">
+              <wp14:pctHeight>0</wp14:pctHeight>
+            </wp14:sizeRelV>
+          </wp:anchor>
         </w:drawing>
       </w:r>
     </w:p>
@@ -145,14 +158,14 @@
               <w:rPr>
                 <w:b/>
                 <w:sz w:val="18"/>
-                <w:lang w:val="en-US"/>
-              </w:rPr>
-            </w:pPr>
-            <w:r>
-              <w:rPr>
-                <w:b/>
-                <w:sz w:val="18"/>
-                <w:lang w:val="en-US"/>
+                <w:lang w:val="es-MX"/>
+              </w:rPr>
+            </w:pPr>
+            <w:r>
+              <w:rPr>
+                <w:b/>
+                <w:sz w:val="18"/>
+                <w:lang w:val="es-MX"/>
               </w:rPr>
               <w:t>RIF: J410095</w:t>
             </w:r>
@@ -160,7 +173,7 @@
               <w:rPr>
                 <w:b/>
                 <w:sz w:val="18"/>
-                <w:lang w:val="en-US"/>
+                <w:lang w:val="es-MX"/>
               </w:rPr>
               <w:t>000</w:t>
             </w:r>
@@ -174,7 +187,7 @@
                 <w:b/>
                 <w:spacing w:val="-2"/>
                 <w:sz w:val="18"/>
-                <w:lang w:val="en-US"/>
+                <w:lang w:val="es-MX"/>
               </w:rPr>
             </w:pPr>
             <w:r>
@@ -197,25 +210,16 @@
                 <w:b/>
                 <w:spacing w:val="-2"/>
                 <w:sz w:val="18"/>
-                <w:lang w:val="en-US"/>
-              </w:rPr>
-              <w:t xml:space="preserve">: </w:t>
-            </w:r>
-            <w:r>
-              <w:rPr>
-                <w:b/>
-                <w:spacing w:val="-2"/>
-                <w:sz w:val="18"/>
-                <w:lang w:val="en-US"/>
-              </w:rPr>
-              <w:t>0241866</w:t>
-            </w:r>
-            <w:r>
-              <w:rPr>
-                <w:b/>
-                <w:spacing w:val="-2"/>
-                <w:sz w:val="18"/>
-                <w:lang w:val="en-US"/>
+                <w:lang w:val="es-MX"/>
+              </w:rPr>
+              <w:t>: 0241866</w:t>
+            </w:r>
+            <w:r>
+              <w:rPr>
+                <w:b/>
+                <w:spacing w:val="-2"/>
+                <w:sz w:val="18"/>
+                <w:lang w:val="es-MX"/>
               </w:rPr>
               <w:t>888</w:t>
             </w:r>
@@ -224,7 +228,7 @@
                 <w:b/>
                 <w:spacing w:val="-2"/>
                 <w:sz w:val="18"/>
-                <w:lang w:val="en-US"/>
+                <w:lang w:val="es-MX"/>
               </w:rPr>
               <w:t>8</w:t>
             </w:r>
@@ -237,15 +241,15 @@
               <w:rPr>
                 <w:b/>
                 <w:sz w:val="18"/>
-                <w:lang w:val="en-US"/>
-              </w:rPr>
-            </w:pPr>
-            <w:r>
-              <w:rPr>
-                <w:b/>
-                <w:spacing w:val="-2"/>
-                <w:sz w:val="18"/>
-                <w:lang w:val="en-US"/>
+                <w:lang w:val="es-MX"/>
+              </w:rPr>
+            </w:pPr>
+            <w:r>
+              <w:rPr>
+                <w:b/>
+                <w:spacing w:val="-2"/>
+                <w:sz w:val="18"/>
+                <w:lang w:val="es-MX"/>
               </w:rPr>
               <w:t xml:space="preserve">EMAIL: </w:t>
             </w:r>
@@ -254,7 +258,7 @@
                 <w:b/>
                 <w:spacing w:val="-2"/>
                 <w:sz w:val="18"/>
-                <w:lang w:val="en-US"/>
+                <w:lang w:val="es-MX"/>
               </w:rPr>
               <w:t>contacto@mhierro.com</w:t>
             </w:r>
@@ -848,7 +852,25 @@
                 <w:sz w:val="18"/>
                 <w:lang w:val="es-419"/>
               </w:rPr>
-              <w:t>EMAIL: {{ email }}</w:t>
+              <w:t xml:space="preserve">EMAIL: </w:t>
+            </w:r>
+            <w:proofErr w:type="gramStart"/>
+            <w:r>
+              <w:rPr>
+                <w:b/>
+                <w:sz w:val="18"/>
+                <w:lang w:val="es-419"/>
+              </w:rPr>
+              <w:t>{{ email</w:t>
+            </w:r>
+            <w:proofErr w:type="gramEnd"/>
+            <w:r>
+              <w:rPr>
+                <w:b/>
+                <w:sz w:val="18"/>
+                <w:lang w:val="es-419"/>
+              </w:rPr>
+              <w:t xml:space="preserve"> }}</w:t>
             </w:r>
           </w:p>
         </w:tc>
@@ -944,6 +966,7 @@
               </w:rPr>
               <w:t xml:space="preserve"> </w:t>
             </w:r>
+            <w:proofErr w:type="gramStart"/>
             <w:r>
               <w:rPr>
                 <w:b/>
@@ -962,6 +985,7 @@
               <w:t>creatDate</w:t>
             </w:r>
             <w:proofErr w:type="spellEnd"/>
+            <w:proofErr w:type="gramEnd"/>
             <w:r>
               <w:rPr>
                 <w:b/>
@@ -1008,6 +1032,7 @@
               </w:rPr>
               <w:t xml:space="preserve">VENCIMIENTO: </w:t>
             </w:r>
+            <w:proofErr w:type="gramStart"/>
             <w:r>
               <w:rPr>
                 <w:b/>
@@ -1024,12 +1049,51 @@
               <w:t>expDate</w:t>
             </w:r>
             <w:proofErr w:type="spellEnd"/>
+            <w:proofErr w:type="gramEnd"/>
             <w:r>
               <w:rPr>
                 <w:b/>
                 <w:sz w:val="18"/>
               </w:rPr>
               <w:t xml:space="preserve"> }}</w:t>
+            </w:r>
+          </w:p>
+          <w:p>
+            <w:pPr>
+              <w:pStyle w:val="TableParagraph"/>
+              <w:spacing w:before="0"/>
+              <w:ind w:right="506"/>
+              <w:jc w:val="left"/>
+              <w:rPr>
+                <w:b/>
+                <w:sz w:val="18"/>
+              </w:rPr>
+            </w:pPr>
+          </w:p>
+          <w:p>
+            <w:pPr>
+              <w:pStyle w:val="TableParagraph"/>
+              <w:spacing w:before="0"/>
+              <w:ind w:right="506"/>
+              <w:jc w:val="left"/>
+              <w:rPr>
+                <w:b/>
+                <w:sz w:val="18"/>
+              </w:rPr>
+            </w:pPr>
+            <w:r>
+              <w:rPr>
+                <w:b/>
+                <w:sz w:val="16"/>
+              </w:rPr>
+              <w:t>El monto final en bolívares se ajustará al tipo de cambio oficial publicado por el Banco Central de Venezuela para el día hábil en que se efectúe el pago</w:t>
+            </w:r>
+            <w:r>
+              <w:rPr>
+                <w:b/>
+                <w:sz w:val="16"/>
+              </w:rPr>
+              <w:t>.</w:t>
             </w:r>
           </w:p>
         </w:tc>
@@ -1056,20 +1120,21 @@
         <w:tblLook w:val="01E0" w:firstRow="1" w:lastRow="1" w:firstColumn="1" w:lastColumn="1" w:noHBand="0" w:noVBand="0"/>
       </w:tblPr>
       <w:tblGrid>
-        <w:gridCol w:w="791"/>
-        <w:gridCol w:w="1417"/>
-        <w:gridCol w:w="5387"/>
-        <w:gridCol w:w="992"/>
-        <w:gridCol w:w="1559"/>
-        <w:gridCol w:w="1647"/>
+        <w:gridCol w:w="547"/>
+        <w:gridCol w:w="1803"/>
+        <w:gridCol w:w="4819"/>
+        <w:gridCol w:w="993"/>
+        <w:gridCol w:w="1275"/>
+        <w:gridCol w:w="1134"/>
+        <w:gridCol w:w="1150"/>
       </w:tblGrid>
       <w:tr>
         <w:trPr>
-          <w:trHeight w:val="429"/>
+          <w:trHeight w:val="451"/>
         </w:trPr>
         <w:tc>
           <w:tcPr>
-            <w:tcW w:w="791" w:type="dxa"/>
+            <w:tcW w:w="547" w:type="dxa"/>
             <w:tcBorders>
               <w:right w:val="single" w:sz="12" w:space="0" w:color="FFFFFF"/>
             </w:tcBorders>
@@ -1096,7 +1161,7 @@
         </w:tc>
         <w:tc>
           <w:tcPr>
-            <w:tcW w:w="1417" w:type="dxa"/>
+            <w:tcW w:w="1803" w:type="dxa"/>
             <w:tcBorders>
               <w:left w:val="single" w:sz="12" w:space="0" w:color="FFFFFF"/>
               <w:right w:val="single" w:sz="12" w:space="0" w:color="FFFFFF"/>
@@ -1126,7 +1191,7 @@
         </w:tc>
         <w:tc>
           <w:tcPr>
-            <w:tcW w:w="5387" w:type="dxa"/>
+            <w:tcW w:w="4819" w:type="dxa"/>
             <w:tcBorders>
               <w:left w:val="single" w:sz="12" w:space="0" w:color="FFFFFF"/>
               <w:right w:val="single" w:sz="12" w:space="0" w:color="FFFFFF"/>
@@ -1155,7 +1220,7 @@
         </w:tc>
         <w:tc>
           <w:tcPr>
-            <w:tcW w:w="992" w:type="dxa"/>
+            <w:tcW w:w="993" w:type="dxa"/>
             <w:tcBorders>
               <w:left w:val="single" w:sz="12" w:space="0" w:color="FFFFFF"/>
               <w:right w:val="single" w:sz="12" w:space="0" w:color="FFFFFF"/>
@@ -1184,7 +1249,7 @@
         </w:tc>
         <w:tc>
           <w:tcPr>
-            <w:tcW w:w="1559" w:type="dxa"/>
+            <w:tcW w:w="1275" w:type="dxa"/>
             <w:tcBorders>
               <w:left w:val="single" w:sz="12" w:space="0" w:color="FFFFFF"/>
               <w:right w:val="single" w:sz="12" w:space="0" w:color="FFFFFF"/>
@@ -1195,6 +1260,39 @@
             <w:pPr>
               <w:pStyle w:val="TableParagraph"/>
               <w:spacing w:before="110"/>
+              <w:jc w:val="left"/>
+              <w:rPr>
+                <w:b/>
+                <w:spacing w:val="-2"/>
+                <w:sz w:val="19"/>
+                <w:szCs w:val="19"/>
+                <w:lang w:val="es-419"/>
+              </w:rPr>
+            </w:pPr>
+            <w:r>
+              <w:rPr>
+                <w:b/>
+                <w:spacing w:val="-2"/>
+                <w:sz w:val="19"/>
+                <w:szCs w:val="19"/>
+              </w:rPr>
+              <w:t xml:space="preserve"> U. MEDIDA</w:t>
+            </w:r>
+          </w:p>
+        </w:tc>
+        <w:tc>
+          <w:tcPr>
+            <w:tcW w:w="1134" w:type="dxa"/>
+            <w:tcBorders>
+              <w:left w:val="single" w:sz="12" w:space="0" w:color="FFFFFF"/>
+              <w:right w:val="single" w:sz="12" w:space="0" w:color="FFFFFF"/>
+            </w:tcBorders>
+            <w:shd w:val="clear" w:color="auto" w:fill="EDEDED"/>
+          </w:tcPr>
+          <w:p>
+            <w:pPr>
+              <w:pStyle w:val="TableParagraph"/>
+              <w:spacing w:before="110"/>
               <w:ind w:left="267"/>
               <w:jc w:val="left"/>
               <w:rPr>
@@ -1214,7 +1312,7 @@
         </w:tc>
         <w:tc>
           <w:tcPr>
-            <w:tcW w:w="1647" w:type="dxa"/>
+            <w:tcW w:w="1150" w:type="dxa"/>
             <w:tcBorders>
               <w:left w:val="single" w:sz="12" w:space="0" w:color="FFFFFF"/>
             </w:tcBorders>
@@ -1244,11 +1342,11 @@
       </w:tr>
       <w:tr>
         <w:trPr>
-          <w:trHeight w:val="429"/>
+          <w:trHeight w:val="451"/>
         </w:trPr>
         <w:tc>
           <w:tcPr>
-            <w:tcW w:w="791" w:type="dxa"/>
+            <w:tcW w:w="547" w:type="dxa"/>
             <w:tcBorders>
               <w:right w:val="single" w:sz="12" w:space="0" w:color="FFFFFF"/>
             </w:tcBorders>
@@ -1277,7 +1375,7 @@
         </w:tc>
         <w:tc>
           <w:tcPr>
-            <w:tcW w:w="1417" w:type="dxa"/>
+            <w:tcW w:w="1803" w:type="dxa"/>
             <w:tcBorders>
               <w:left w:val="single" w:sz="12" w:space="0" w:color="FFFFFF"/>
               <w:right w:val="single" w:sz="12" w:space="0" w:color="FFFFFF"/>
@@ -1300,7 +1398,7 @@
         </w:tc>
         <w:tc>
           <w:tcPr>
-            <w:tcW w:w="5387" w:type="dxa"/>
+            <w:tcW w:w="4819" w:type="dxa"/>
             <w:tcBorders>
               <w:left w:val="single" w:sz="12" w:space="0" w:color="FFFFFF"/>
               <w:right w:val="single" w:sz="12" w:space="0" w:color="FFFFFF"/>
@@ -1322,7 +1420,7 @@
         </w:tc>
         <w:tc>
           <w:tcPr>
-            <w:tcW w:w="992" w:type="dxa"/>
+            <w:tcW w:w="993" w:type="dxa"/>
             <w:tcBorders>
               <w:left w:val="single" w:sz="12" w:space="0" w:color="FFFFFF"/>
               <w:right w:val="single" w:sz="12" w:space="0" w:color="FFFFFF"/>
@@ -1344,7 +1442,7 @@
         </w:tc>
         <w:tc>
           <w:tcPr>
-            <w:tcW w:w="1559" w:type="dxa"/>
+            <w:tcW w:w="1275" w:type="dxa"/>
             <w:tcBorders>
               <w:left w:val="single" w:sz="12" w:space="0" w:color="FFFFFF"/>
               <w:right w:val="single" w:sz="12" w:space="0" w:color="FFFFFF"/>
@@ -1367,103 +1465,7 @@
         </w:tc>
         <w:tc>
           <w:tcPr>
-            <w:tcW w:w="1647" w:type="dxa"/>
-            <w:tcBorders>
-              <w:left w:val="single" w:sz="12" w:space="0" w:color="FFFFFF"/>
-            </w:tcBorders>
-          </w:tcPr>
-          <w:p>
-            <w:pPr>
-              <w:pStyle w:val="TableParagraph"/>
-              <w:spacing w:before="110"/>
-              <w:ind w:left="318"/>
-              <w:jc w:val="left"/>
-              <w:rPr>
-                <w:b/>
-                <w:spacing w:val="-2"/>
-                <w:sz w:val="19"/>
-                <w:lang w:val="en-US"/>
-              </w:rPr>
-            </w:pPr>
-          </w:p>
-        </w:tc>
-      </w:tr>
-      <w:tr>
-        <w:trPr>
-          <w:trHeight w:val="429"/>
-        </w:trPr>
-        <w:tc>
-          <w:tcPr>
-            <w:tcW w:w="791" w:type="dxa"/>
-            <w:tcBorders>
-              <w:right w:val="single" w:sz="12" w:space="0" w:color="FFFFFF"/>
-            </w:tcBorders>
-          </w:tcPr>
-          <w:p>
-            <w:pPr>
-              <w:pStyle w:val="TableParagraph"/>
-              <w:spacing w:before="110"/>
-              <w:rPr>
-                <w:b/>
-                <w:spacing w:val="-10"/>
-                <w:sz w:val="19"/>
-                <w:lang w:val="en-US"/>
-              </w:rPr>
-            </w:pPr>
-            <w:proofErr w:type="gramStart"/>
-            <w:r>
-              <w:rPr>
-                <w:b/>
-                <w:spacing w:val="-10"/>
-                <w:sz w:val="19"/>
-                <w:lang w:val="en-US"/>
-              </w:rPr>
-              <w:t xml:space="preserve">{{ </w:t>
-            </w:r>
-            <w:proofErr w:type="spellStart"/>
-            <w:r>
-              <w:rPr>
-                <w:b/>
-                <w:spacing w:val="-10"/>
-                <w:sz w:val="19"/>
-                <w:lang w:val="en-US"/>
-              </w:rPr>
-              <w:t>row</w:t>
-            </w:r>
-            <w:proofErr w:type="gramEnd"/>
-            <w:r>
-              <w:rPr>
-                <w:b/>
-                <w:spacing w:val="-10"/>
-                <w:sz w:val="19"/>
-                <w:lang w:val="en-US"/>
-              </w:rPr>
-              <w:t>.</w:t>
-            </w:r>
-            <w:r>
-              <w:rPr>
-                <w:b/>
-                <w:spacing w:val="-10"/>
-                <w:sz w:val="19"/>
-                <w:lang w:val="en-US"/>
-              </w:rPr>
-              <w:t>n</w:t>
-            </w:r>
-            <w:proofErr w:type="spellEnd"/>
-            <w:r>
-              <w:rPr>
-                <w:b/>
-                <w:spacing w:val="-10"/>
-                <w:sz w:val="19"/>
-                <w:lang w:val="en-US"/>
-              </w:rPr>
-              <w:t xml:space="preserve"> }}</w:t>
-            </w:r>
-          </w:p>
-        </w:tc>
-        <w:tc>
-          <w:tcPr>
-            <w:tcW w:w="1417" w:type="dxa"/>
+            <w:tcW w:w="1134" w:type="dxa"/>
             <w:tcBorders>
               <w:left w:val="single" w:sz="12" w:space="0" w:color="FFFFFF"/>
               <w:right w:val="single" w:sz="12" w:space="0" w:color="FFFFFF"/>
@@ -1473,7 +1475,7 @@
             <w:pPr>
               <w:pStyle w:val="TableParagraph"/>
               <w:spacing w:before="110"/>
-              <w:ind w:left="260"/>
+              <w:ind w:left="267"/>
               <w:jc w:val="left"/>
               <w:rPr>
                 <w:b/>
@@ -1482,10 +1484,58 @@
                 <w:lang w:val="en-US"/>
               </w:rPr>
             </w:pPr>
-            <w:r>
-              <w:rPr>
-                <w:b/>
-                <w:spacing w:val="-2"/>
+          </w:p>
+        </w:tc>
+        <w:tc>
+          <w:tcPr>
+            <w:tcW w:w="1150" w:type="dxa"/>
+            <w:tcBorders>
+              <w:left w:val="single" w:sz="12" w:space="0" w:color="FFFFFF"/>
+            </w:tcBorders>
+          </w:tcPr>
+          <w:p>
+            <w:pPr>
+              <w:pStyle w:val="TableParagraph"/>
+              <w:spacing w:before="110"/>
+              <w:ind w:left="318"/>
+              <w:jc w:val="left"/>
+              <w:rPr>
+                <w:b/>
+                <w:spacing w:val="-2"/>
+                <w:sz w:val="19"/>
+                <w:lang w:val="en-US"/>
+              </w:rPr>
+            </w:pPr>
+          </w:p>
+        </w:tc>
+      </w:tr>
+      <w:tr>
+        <w:trPr>
+          <w:trHeight w:val="451"/>
+        </w:trPr>
+        <w:tc>
+          <w:tcPr>
+            <w:tcW w:w="547" w:type="dxa"/>
+            <w:tcBorders>
+              <w:right w:val="single" w:sz="12" w:space="0" w:color="FFFFFF"/>
+            </w:tcBorders>
+          </w:tcPr>
+          <w:p>
+            <w:pPr>
+              <w:pStyle w:val="TableParagraph"/>
+              <w:spacing w:before="110"/>
+              <w:rPr>
+                <w:b/>
+                <w:spacing w:val="-10"/>
+                <w:sz w:val="19"/>
+                <w:lang w:val="en-US"/>
+              </w:rPr>
+            </w:pPr>
+            <w:proofErr w:type="gramStart"/>
+            <w:r>
+              <w:rPr>
+                <w:b/>
+                <w:spacing w:val="-10"/>
                 <w:sz w:val="19"/>
                 <w:lang w:val="en-US"/>
               </w:rPr>
@@ -1495,26 +1545,27 @@
             <w:r>
               <w:rPr>
                 <w:b/>
-                <w:spacing w:val="-2"/>
-                <w:sz w:val="19"/>
-                <w:lang w:val="en-US"/>
-              </w:rPr>
-              <w:t>row.</w:t>
-            </w:r>
-            <w:r>
-              <w:rPr>
-                <w:b/>
-                <w:spacing w:val="-2"/>
-                <w:sz w:val="19"/>
-                <w:lang w:val="en-US"/>
-              </w:rPr>
-              <w:t>pCod</w:t>
+                <w:spacing w:val="-10"/>
+                <w:sz w:val="19"/>
+                <w:lang w:val="en-US"/>
+              </w:rPr>
+              <w:t>row</w:t>
+            </w:r>
+            <w:proofErr w:type="gramEnd"/>
+            <w:r>
+              <w:rPr>
+                <w:b/>
+                <w:spacing w:val="-10"/>
+                <w:sz w:val="19"/>
+                <w:lang w:val="en-US"/>
+              </w:rPr>
+              <w:t>.n</w:t>
             </w:r>
             <w:proofErr w:type="spellEnd"/>
             <w:r>
               <w:rPr>
                 <w:b/>
-                <w:spacing w:val="-2"/>
+                <w:spacing w:val="-10"/>
                 <w:sz w:val="19"/>
                 <w:lang w:val="en-US"/>
               </w:rPr>
@@ -1524,7 +1575,7 @@
         </w:tc>
         <w:tc>
           <w:tcPr>
-            <w:tcW w:w="5387" w:type="dxa"/>
+            <w:tcW w:w="1803" w:type="dxa"/>
             <w:tcBorders>
               <w:left w:val="single" w:sz="12" w:space="0" w:color="FFFFFF"/>
               <w:right w:val="single" w:sz="12" w:space="0" w:color="FFFFFF"/>
@@ -1534,14 +1585,16 @@
             <w:pPr>
               <w:pStyle w:val="TableParagraph"/>
               <w:spacing w:before="110"/>
-              <w:ind w:right="6"/>
-              <w:rPr>
-                <w:b/>
-                <w:spacing w:val="-2"/>
-                <w:sz w:val="19"/>
-                <w:lang w:val="en-US"/>
-              </w:rPr>
-            </w:pPr>
+              <w:ind w:left="260"/>
+              <w:jc w:val="left"/>
+              <w:rPr>
+                <w:b/>
+                <w:spacing w:val="-2"/>
+                <w:sz w:val="19"/>
+                <w:lang w:val="en-US"/>
+              </w:rPr>
+            </w:pPr>
+            <w:proofErr w:type="gramStart"/>
             <w:r>
               <w:rPr>
                 <w:b/>
@@ -1559,16 +1612,17 @@
                 <w:sz w:val="19"/>
                 <w:lang w:val="en-US"/>
               </w:rPr>
-              <w:t>row.</w:t>
-            </w:r>
-            <w:r>
-              <w:rPr>
-                <w:b/>
-                <w:spacing w:val="-2"/>
-                <w:sz w:val="19"/>
-                <w:lang w:val="en-US"/>
-              </w:rPr>
-              <w:t>prodName</w:t>
+              <w:t>row</w:t>
+            </w:r>
+            <w:proofErr w:type="gramEnd"/>
+            <w:r>
+              <w:rPr>
+                <w:b/>
+                <w:spacing w:val="-2"/>
+                <w:sz w:val="19"/>
+                <w:lang w:val="en-US"/>
+              </w:rPr>
+              <w:t>.pCod</w:t>
             </w:r>
             <w:proofErr w:type="spellEnd"/>
             <w:r>
@@ -1584,7 +1638,7 @@
         </w:tc>
         <w:tc>
           <w:tcPr>
-            <w:tcW w:w="992" w:type="dxa"/>
+            <w:tcW w:w="4819" w:type="dxa"/>
             <w:tcBorders>
               <w:left w:val="single" w:sz="12" w:space="0" w:color="FFFFFF"/>
               <w:right w:val="single" w:sz="12" w:space="0" w:color="FFFFFF"/>
@@ -1594,14 +1648,15 @@
             <w:pPr>
               <w:pStyle w:val="TableParagraph"/>
               <w:spacing w:before="110"/>
-              <w:ind w:right="8"/>
-              <w:rPr>
-                <w:b/>
-                <w:spacing w:val="-2"/>
-                <w:sz w:val="19"/>
-                <w:lang w:val="en-US"/>
-              </w:rPr>
-            </w:pPr>
+              <w:ind w:right="6"/>
+              <w:rPr>
+                <w:b/>
+                <w:spacing w:val="-2"/>
+                <w:sz w:val="19"/>
+                <w:lang w:val="en-US"/>
+              </w:rPr>
+            </w:pPr>
+            <w:proofErr w:type="gramStart"/>
             <w:r>
               <w:rPr>
                 <w:b/>
@@ -1619,16 +1674,17 @@
                 <w:sz w:val="19"/>
                 <w:lang w:val="en-US"/>
               </w:rPr>
-              <w:t>row.</w:t>
-            </w:r>
-            <w:r>
-              <w:rPr>
-                <w:b/>
-                <w:spacing w:val="-2"/>
-                <w:sz w:val="19"/>
-                <w:lang w:val="en-US"/>
-              </w:rPr>
-              <w:t>qty</w:t>
+              <w:t>row</w:t>
+            </w:r>
+            <w:proofErr w:type="gramEnd"/>
+            <w:r>
+              <w:rPr>
+                <w:b/>
+                <w:spacing w:val="-2"/>
+                <w:sz w:val="19"/>
+                <w:lang w:val="en-US"/>
+              </w:rPr>
+              <w:t>.prodName</w:t>
             </w:r>
             <w:proofErr w:type="spellEnd"/>
             <w:r>
@@ -1644,7 +1700,7 @@
         </w:tc>
         <w:tc>
           <w:tcPr>
-            <w:tcW w:w="1559" w:type="dxa"/>
+            <w:tcW w:w="993" w:type="dxa"/>
             <w:tcBorders>
               <w:left w:val="single" w:sz="12" w:space="0" w:color="FFFFFF"/>
               <w:right w:val="single" w:sz="12" w:space="0" w:color="FFFFFF"/>
@@ -1654,15 +1710,15 @@
             <w:pPr>
               <w:pStyle w:val="TableParagraph"/>
               <w:spacing w:before="110"/>
-              <w:ind w:left="267"/>
-              <w:jc w:val="left"/>
-              <w:rPr>
-                <w:b/>
-                <w:spacing w:val="-2"/>
-                <w:sz w:val="19"/>
-                <w:lang w:val="en-US"/>
-              </w:rPr>
-            </w:pPr>
+              <w:ind w:right="8"/>
+              <w:rPr>
+                <w:b/>
+                <w:spacing w:val="-2"/>
+                <w:sz w:val="19"/>
+                <w:lang w:val="en-US"/>
+              </w:rPr>
+            </w:pPr>
+            <w:proofErr w:type="gramStart"/>
             <w:r>
               <w:rPr>
                 <w:b/>
@@ -1680,18 +1736,10 @@
                 <w:sz w:val="19"/>
                 <w:lang w:val="en-US"/>
               </w:rPr>
-              <w:t>row.</w:t>
-            </w:r>
-            <w:r>
-              <w:rPr>
-                <w:b/>
-                <w:spacing w:val="-2"/>
-                <w:sz w:val="19"/>
-                <w:lang w:val="en-US"/>
-              </w:rPr>
-              <w:t>uPrice</w:t>
+              <w:t>row.qty</w:t>
             </w:r>
             <w:proofErr w:type="spellEnd"/>
+            <w:proofErr w:type="gramEnd"/>
             <w:r>
               <w:rPr>
                 <w:b/>
@@ -1701,156 +1749,11 @@
               </w:rPr>
               <w:t xml:space="preserve"> }}</w:t>
             </w:r>
-            <w:r>
-              <w:rPr>
-                <w:b/>
-                <w:spacing w:val="-2"/>
-                <w:sz w:val="19"/>
-                <w:lang w:val="en-US"/>
-              </w:rPr>
-              <w:t>$</w:t>
-            </w:r>
-          </w:p>
-        </w:tc>
-        <w:tc>
-          <w:tcPr>
-            <w:tcW w:w="1647" w:type="dxa"/>
-            <w:tcBorders>
-              <w:left w:val="single" w:sz="12" w:space="0" w:color="FFFFFF"/>
-            </w:tcBorders>
-          </w:tcPr>
-          <w:p>
-            <w:pPr>
-              <w:pStyle w:val="TableParagraph"/>
-              <w:spacing w:before="110"/>
-              <w:ind w:left="318"/>
-              <w:jc w:val="left"/>
-              <w:rPr>
-                <w:b/>
-                <w:spacing w:val="-2"/>
-                <w:sz w:val="19"/>
-                <w:lang w:val="en-US"/>
-              </w:rPr>
-            </w:pPr>
-            <w:proofErr w:type="gramStart"/>
-            <w:r>
-              <w:rPr>
-                <w:b/>
-                <w:spacing w:val="-2"/>
-                <w:sz w:val="19"/>
-                <w:lang w:val="en-US"/>
-              </w:rPr>
-              <w:t xml:space="preserve">{{ </w:t>
-            </w:r>
-            <w:proofErr w:type="spellStart"/>
-            <w:r>
-              <w:rPr>
-                <w:b/>
-                <w:spacing w:val="-2"/>
-                <w:sz w:val="19"/>
-                <w:lang w:val="en-US"/>
-              </w:rPr>
-              <w:t>row</w:t>
-            </w:r>
-            <w:proofErr w:type="gramEnd"/>
-            <w:r>
-              <w:rPr>
-                <w:b/>
-                <w:spacing w:val="-2"/>
-                <w:sz w:val="19"/>
-                <w:lang w:val="en-US"/>
-              </w:rPr>
-              <w:t>.</w:t>
-            </w:r>
-            <w:proofErr w:type="gramStart"/>
-            <w:r>
-              <w:rPr>
-                <w:b/>
-                <w:spacing w:val="-2"/>
-                <w:sz w:val="19"/>
-                <w:lang w:val="en-US"/>
-              </w:rPr>
-              <w:t>pTotal</w:t>
-            </w:r>
-            <w:proofErr w:type="spellEnd"/>
-            <w:r>
-              <w:rPr>
-                <w:b/>
-                <w:spacing w:val="-2"/>
-                <w:sz w:val="19"/>
-                <w:lang w:val="en-US"/>
-              </w:rPr>
-              <w:t xml:space="preserve"> }}</w:t>
-            </w:r>
-            <w:r>
-              <w:rPr>
-                <w:b/>
-                <w:spacing w:val="-2"/>
-                <w:sz w:val="19"/>
-                <w:lang w:val="en-US"/>
-              </w:rPr>
-              <w:t>$</w:t>
-            </w:r>
-            <w:proofErr w:type="gramEnd"/>
-          </w:p>
-        </w:tc>
-      </w:tr>
-      <w:tr>
-        <w:trPr>
-          <w:trHeight w:val="429"/>
-        </w:trPr>
-        <w:tc>
-          <w:tcPr>
-            <w:tcW w:w="791" w:type="dxa"/>
-            <w:tcBorders>
-              <w:right w:val="single" w:sz="12" w:space="0" w:color="FFFFFF"/>
-            </w:tcBorders>
-          </w:tcPr>
-          <w:p>
-            <w:pPr>
-              <w:pStyle w:val="TableParagraph"/>
-              <w:spacing w:before="110"/>
-              <w:rPr>
-                <w:b/>
-                <w:spacing w:val="-10"/>
-                <w:sz w:val="19"/>
-                <w:lang w:val="en-US"/>
-              </w:rPr>
-            </w:pPr>
-            <w:r>
-              <w:rPr>
-                <w:b/>
-                <w:spacing w:val="-10"/>
-                <w:sz w:val="19"/>
-                <w:lang w:val="en-US"/>
-              </w:rPr>
-              <w:t xml:space="preserve">{%tr </w:t>
-            </w:r>
-            <w:proofErr w:type="spellStart"/>
-            <w:r>
-              <w:rPr>
-                <w:b/>
-                <w:spacing w:val="-10"/>
-                <w:sz w:val="19"/>
-                <w:lang w:val="en-US"/>
-              </w:rPr>
-              <w:t>endfor</w:t>
-            </w:r>
-            <w:proofErr w:type="spellEnd"/>
-            <w:r>
-              <w:rPr>
-                <w:b/>
-                <w:spacing w:val="-10"/>
-                <w:sz w:val="19"/>
-                <w:lang w:val="en-US"/>
-              </w:rPr>
-              <w:t xml:space="preserve"> %}</w:t>
-            </w:r>
-          </w:p>
-        </w:tc>
-        <w:tc>
-          <w:tcPr>
-            <w:tcW w:w="1417" w:type="dxa"/>
+          </w:p>
+        </w:tc>
+        <w:tc>
+          <w:tcPr>
+            <w:tcW w:w="1275" w:type="dxa"/>
             <w:tcBorders>
               <w:left w:val="single" w:sz="12" w:space="0" w:color="FFFFFF"/>
               <w:right w:val="single" w:sz="12" w:space="0" w:color="FFFFFF"/>
@@ -1860,7 +1763,7 @@
             <w:pPr>
               <w:pStyle w:val="TableParagraph"/>
               <w:spacing w:before="110"/>
-              <w:ind w:left="260"/>
+              <w:ind w:left="267"/>
               <w:jc w:val="left"/>
               <w:rPr>
                 <w:b/>
@@ -1869,11 +1772,51 @@
                 <w:lang w:val="en-US"/>
               </w:rPr>
             </w:pPr>
-          </w:p>
-        </w:tc>
-        <w:tc>
-          <w:tcPr>
-            <w:tcW w:w="5387" w:type="dxa"/>
+            <w:proofErr w:type="gramStart"/>
+            <w:r>
+              <w:rPr>
+                <w:b/>
+                <w:spacing w:val="-2"/>
+                <w:sz w:val="19"/>
+                <w:lang w:val="en-US"/>
+              </w:rPr>
+              <w:t xml:space="preserve">{{ </w:t>
+            </w:r>
+            <w:proofErr w:type="spellStart"/>
+            <w:r>
+              <w:rPr>
+                <w:b/>
+                <w:spacing w:val="-2"/>
+                <w:sz w:val="19"/>
+                <w:lang w:val="en-US"/>
+              </w:rPr>
+              <w:t>row</w:t>
+            </w:r>
+            <w:proofErr w:type="gramEnd"/>
+            <w:r>
+              <w:rPr>
+                <w:b/>
+                <w:spacing w:val="-2"/>
+                <w:sz w:val="19"/>
+                <w:lang w:val="en-US"/>
+              </w:rPr>
+              <w:t>.unit</w:t>
+            </w:r>
+            <w:proofErr w:type="spellEnd"/>
+            <w:r>
+              <w:rPr>
+                <w:b/>
+                <w:spacing w:val="-2"/>
+                <w:sz w:val="19"/>
+                <w:lang w:val="en-US"/>
+              </w:rPr>
+              <w:t xml:space="preserve"> }}</w:t>
+            </w:r>
+          </w:p>
+        </w:tc>
+        <w:tc>
+          <w:tcPr>
+            <w:tcW w:w="1134" w:type="dxa"/>
             <w:tcBorders>
               <w:left w:val="single" w:sz="12" w:space="0" w:color="FFFFFF"/>
               <w:right w:val="single" w:sz="12" w:space="0" w:color="FFFFFF"/>
@@ -1883,19 +1826,198 @@
             <w:pPr>
               <w:pStyle w:val="TableParagraph"/>
               <w:spacing w:before="110"/>
-              <w:ind w:right="6"/>
-              <w:rPr>
-                <w:b/>
-                <w:spacing w:val="-2"/>
-                <w:sz w:val="19"/>
-                <w:lang w:val="en-US"/>
-              </w:rPr>
-            </w:pPr>
-          </w:p>
-        </w:tc>
-        <w:tc>
-          <w:tcPr>
-            <w:tcW w:w="992" w:type="dxa"/>
+              <w:ind w:left="267"/>
+              <w:jc w:val="left"/>
+              <w:rPr>
+                <w:b/>
+                <w:spacing w:val="-2"/>
+                <w:sz w:val="19"/>
+                <w:lang w:val="en-US"/>
+              </w:rPr>
+            </w:pPr>
+            <w:proofErr w:type="gramStart"/>
+            <w:r>
+              <w:rPr>
+                <w:b/>
+                <w:spacing w:val="-2"/>
+                <w:sz w:val="19"/>
+                <w:lang w:val="en-US"/>
+              </w:rPr>
+              <w:t xml:space="preserve">{{ </w:t>
+            </w:r>
+            <w:proofErr w:type="spellStart"/>
+            <w:r>
+              <w:rPr>
+                <w:b/>
+                <w:spacing w:val="-2"/>
+                <w:sz w:val="19"/>
+                <w:lang w:val="en-US"/>
+              </w:rPr>
+              <w:t>row</w:t>
+            </w:r>
+            <w:proofErr w:type="gramEnd"/>
+            <w:r>
+              <w:rPr>
+                <w:b/>
+                <w:spacing w:val="-2"/>
+                <w:sz w:val="19"/>
+                <w:lang w:val="en-US"/>
+              </w:rPr>
+              <w:t>.</w:t>
+            </w:r>
+            <w:proofErr w:type="gramStart"/>
+            <w:r>
+              <w:rPr>
+                <w:b/>
+                <w:spacing w:val="-2"/>
+                <w:sz w:val="19"/>
+                <w:lang w:val="en-US"/>
+              </w:rPr>
+              <w:t>uPrice</w:t>
+            </w:r>
+            <w:proofErr w:type="spellEnd"/>
+            <w:r>
+              <w:rPr>
+                <w:b/>
+                <w:spacing w:val="-2"/>
+                <w:sz w:val="19"/>
+                <w:lang w:val="en-US"/>
+              </w:rPr>
+              <w:t xml:space="preserve"> }}$</w:t>
+            </w:r>
+            <w:proofErr w:type="gramEnd"/>
+          </w:p>
+        </w:tc>
+        <w:tc>
+          <w:tcPr>
+            <w:tcW w:w="1150" w:type="dxa"/>
+            <w:tcBorders>
+              <w:left w:val="single" w:sz="12" w:space="0" w:color="FFFFFF"/>
+            </w:tcBorders>
+          </w:tcPr>
+          <w:p>
+            <w:pPr>
+              <w:pStyle w:val="TableParagraph"/>
+              <w:spacing w:before="110"/>
+              <w:ind w:left="318"/>
+              <w:jc w:val="left"/>
+              <w:rPr>
+                <w:b/>
+                <w:spacing w:val="-2"/>
+                <w:sz w:val="19"/>
+                <w:lang w:val="en-US"/>
+              </w:rPr>
+            </w:pPr>
+            <w:proofErr w:type="gramStart"/>
+            <w:r>
+              <w:rPr>
+                <w:b/>
+                <w:spacing w:val="-2"/>
+                <w:sz w:val="19"/>
+                <w:lang w:val="en-US"/>
+              </w:rPr>
+              <w:t xml:space="preserve">{{ </w:t>
+            </w:r>
+            <w:proofErr w:type="spellStart"/>
+            <w:r>
+              <w:rPr>
+                <w:b/>
+                <w:spacing w:val="-2"/>
+                <w:sz w:val="19"/>
+                <w:lang w:val="en-US"/>
+              </w:rPr>
+              <w:t>row</w:t>
+            </w:r>
+            <w:proofErr w:type="gramEnd"/>
+            <w:r>
+              <w:rPr>
+                <w:b/>
+                <w:spacing w:val="-2"/>
+                <w:sz w:val="19"/>
+                <w:lang w:val="en-US"/>
+              </w:rPr>
+              <w:t>.</w:t>
+            </w:r>
+            <w:proofErr w:type="gramStart"/>
+            <w:r>
+              <w:rPr>
+                <w:b/>
+                <w:spacing w:val="-2"/>
+                <w:sz w:val="19"/>
+                <w:lang w:val="en-US"/>
+              </w:rPr>
+              <w:t>pTotal</w:t>
+            </w:r>
+            <w:proofErr w:type="spellEnd"/>
+            <w:r>
+              <w:rPr>
+                <w:b/>
+                <w:spacing w:val="-2"/>
+                <w:sz w:val="19"/>
+                <w:lang w:val="en-US"/>
+              </w:rPr>
+              <w:t xml:space="preserve"> }}$</w:t>
+            </w:r>
+            <w:proofErr w:type="gramEnd"/>
+          </w:p>
+        </w:tc>
+      </w:tr>
+      <w:tr>
+        <w:trPr>
+          <w:trHeight w:val="451"/>
+        </w:trPr>
+        <w:tc>
+          <w:tcPr>
+            <w:tcW w:w="547" w:type="dxa"/>
+            <w:tcBorders>
+              <w:right w:val="single" w:sz="12" w:space="0" w:color="FFFFFF"/>
+            </w:tcBorders>
+          </w:tcPr>
+          <w:p>
+            <w:pPr>
+              <w:pStyle w:val="TableParagraph"/>
+              <w:spacing w:before="110"/>
+              <w:rPr>
+                <w:b/>
+                <w:spacing w:val="-10"/>
+                <w:sz w:val="19"/>
+                <w:lang w:val="en-US"/>
+              </w:rPr>
+            </w:pPr>
+            <w:r>
+              <w:rPr>
+                <w:b/>
+                <w:spacing w:val="-10"/>
+                <w:sz w:val="19"/>
+                <w:lang w:val="en-US"/>
+              </w:rPr>
+              <w:t xml:space="preserve">{%tr </w:t>
+            </w:r>
+            <w:proofErr w:type="spellStart"/>
+            <w:r>
+              <w:rPr>
+                <w:b/>
+                <w:spacing w:val="-10"/>
+                <w:sz w:val="19"/>
+                <w:lang w:val="en-US"/>
+              </w:rPr>
+              <w:t>endfor</w:t>
+            </w:r>
+            <w:proofErr w:type="spellEnd"/>
+            <w:r>
+              <w:rPr>
+                <w:b/>
+                <w:spacing w:val="-10"/>
+                <w:sz w:val="19"/>
+                <w:lang w:val="en-US"/>
+              </w:rPr>
+              <w:t xml:space="preserve"> %}</w:t>
+            </w:r>
+          </w:p>
+        </w:tc>
+        <w:tc>
+          <w:tcPr>
+            <w:tcW w:w="1803" w:type="dxa"/>
             <w:tcBorders>
               <w:left w:val="single" w:sz="12" w:space="0" w:color="FFFFFF"/>
               <w:right w:val="single" w:sz="12" w:space="0" w:color="FFFFFF"/>
@@ -1905,19 +2027,20 @@
             <w:pPr>
               <w:pStyle w:val="TableParagraph"/>
               <w:spacing w:before="110"/>
-              <w:ind w:right="8"/>
-              <w:rPr>
-                <w:b/>
-                <w:spacing w:val="-2"/>
-                <w:sz w:val="19"/>
-                <w:lang w:val="en-US"/>
-              </w:rPr>
-            </w:pPr>
-          </w:p>
-        </w:tc>
-        <w:tc>
-          <w:tcPr>
-            <w:tcW w:w="1559" w:type="dxa"/>
+              <w:ind w:left="260"/>
+              <w:jc w:val="left"/>
+              <w:rPr>
+                <w:b/>
+                <w:spacing w:val="-2"/>
+                <w:sz w:val="19"/>
+                <w:lang w:val="en-US"/>
+              </w:rPr>
+            </w:pPr>
+          </w:p>
+        </w:tc>
+        <w:tc>
+          <w:tcPr>
+            <w:tcW w:w="4819" w:type="dxa"/>
             <w:tcBorders>
               <w:left w:val="single" w:sz="12" w:space="0" w:color="FFFFFF"/>
               <w:right w:val="single" w:sz="12" w:space="0" w:color="FFFFFF"/>
@@ -1927,6 +2050,50 @@
             <w:pPr>
               <w:pStyle w:val="TableParagraph"/>
               <w:spacing w:before="110"/>
+              <w:ind w:right="6"/>
+              <w:rPr>
+                <w:b/>
+                <w:spacing w:val="-2"/>
+                <w:sz w:val="19"/>
+                <w:lang w:val="en-US"/>
+              </w:rPr>
+            </w:pPr>
+          </w:p>
+        </w:tc>
+        <w:tc>
+          <w:tcPr>
+            <w:tcW w:w="993" w:type="dxa"/>
+            <w:tcBorders>
+              <w:left w:val="single" w:sz="12" w:space="0" w:color="FFFFFF"/>
+              <w:right w:val="single" w:sz="12" w:space="0" w:color="FFFFFF"/>
+            </w:tcBorders>
+          </w:tcPr>
+          <w:p>
+            <w:pPr>
+              <w:pStyle w:val="TableParagraph"/>
+              <w:spacing w:before="110"/>
+              <w:ind w:right="8"/>
+              <w:rPr>
+                <w:b/>
+                <w:spacing w:val="-2"/>
+                <w:sz w:val="19"/>
+                <w:lang w:val="en-US"/>
+              </w:rPr>
+            </w:pPr>
+          </w:p>
+        </w:tc>
+        <w:tc>
+          <w:tcPr>
+            <w:tcW w:w="1275" w:type="dxa"/>
+            <w:tcBorders>
+              <w:left w:val="single" w:sz="12" w:space="0" w:color="FFFFFF"/>
+              <w:right w:val="single" w:sz="12" w:space="0" w:color="FFFFFF"/>
+            </w:tcBorders>
+          </w:tcPr>
+          <w:p>
+            <w:pPr>
+              <w:pStyle w:val="TableParagraph"/>
+              <w:spacing w:before="110"/>
               <w:ind w:left="267"/>
               <w:jc w:val="left"/>
               <w:rPr>
@@ -1940,7 +2107,30 @@
         </w:tc>
         <w:tc>
           <w:tcPr>
-            <w:tcW w:w="1647" w:type="dxa"/>
+            <w:tcW w:w="1134" w:type="dxa"/>
+            <w:tcBorders>
+              <w:left w:val="single" w:sz="12" w:space="0" w:color="FFFFFF"/>
+              <w:right w:val="single" w:sz="12" w:space="0" w:color="FFFFFF"/>
+            </w:tcBorders>
+          </w:tcPr>
+          <w:p>
+            <w:pPr>
+              <w:pStyle w:val="TableParagraph"/>
+              <w:spacing w:before="110"/>
+              <w:ind w:left="267"/>
+              <w:jc w:val="left"/>
+              <w:rPr>
+                <w:b/>
+                <w:spacing w:val="-2"/>
+                <w:sz w:val="19"/>
+                <w:lang w:val="en-US"/>
+              </w:rPr>
+            </w:pPr>
+          </w:p>
+        </w:tc>
+        <w:tc>
+          <w:tcPr>
+            <w:tcW w:w="1150" w:type="dxa"/>
             <w:tcBorders>
               <w:left w:val="single" w:sz="12" w:space="0" w:color="FFFFFF"/>
             </w:tcBorders>
@@ -2350,6 +2540,8 @@
               <w:jc w:val="right"/>
               <w:rPr>
                 <w:b/>
+                <w:spacing w:val="-10"/>
+                <w:w w:val="105"/>
                 <w:sz w:val="16"/>
               </w:rPr>
             </w:pPr>

</xml_diff>

<commit_message>
changes to the template
</commit_message>
<xml_diff>
--- a/backend/static/cotizacion-template.docx
+++ b/backend/static/cotizacion-template.docx
@@ -1058,44 +1058,6 @@
               <w:t xml:space="preserve"> }}</w:t>
             </w:r>
           </w:p>
-          <w:p>
-            <w:pPr>
-              <w:pStyle w:val="TableParagraph"/>
-              <w:spacing w:before="0"/>
-              <w:ind w:right="506"/>
-              <w:jc w:val="left"/>
-              <w:rPr>
-                <w:b/>
-                <w:sz w:val="18"/>
-              </w:rPr>
-            </w:pPr>
-          </w:p>
-          <w:p>
-            <w:pPr>
-              <w:pStyle w:val="TableParagraph"/>
-              <w:spacing w:before="0"/>
-              <w:ind w:right="506"/>
-              <w:jc w:val="left"/>
-              <w:rPr>
-                <w:b/>
-                <w:sz w:val="18"/>
-              </w:rPr>
-            </w:pPr>
-            <w:r>
-              <w:rPr>
-                <w:b/>
-                <w:sz w:val="16"/>
-              </w:rPr>
-              <w:t>El monto final en bolívares se ajustará al tipo de cambio oficial publicado por el Banco Central de Venezuela para el día hábil en que se efectúe el pago</w:t>
-            </w:r>
-            <w:r>
-              <w:rPr>
-                <w:b/>
-                <w:sz w:val="16"/>
-              </w:rPr>
-              <w:t>.</w:t>
-            </w:r>
-          </w:p>
         </w:tc>
       </w:tr>
     </w:tbl>
@@ -2182,8 +2144,8 @@
     </w:p>
     <w:tbl>
       <w:tblPr>
-        <w:tblW w:w="0" w:type="auto"/>
-        <w:jc w:val="right"/>
+        <w:tblW w:w="10574" w:type="dxa"/>
+        <w:tblInd w:w="840" w:type="dxa"/>
         <w:tblLayout w:type="fixed"/>
         <w:tblCellMar>
           <w:left w:w="0" w:type="dxa"/>
@@ -2192,17 +2154,17 @@
         <w:tblLook w:val="01E0" w:firstRow="1" w:lastRow="1" w:firstColumn="1" w:lastColumn="1" w:noHBand="0" w:noVBand="0"/>
       </w:tblPr>
       <w:tblGrid>
-        <w:gridCol w:w="9287"/>
-        <w:gridCol w:w="2803"/>
+        <w:gridCol w:w="6596"/>
+        <w:gridCol w:w="2203"/>
+        <w:gridCol w:w="1775"/>
       </w:tblGrid>
       <w:tr>
         <w:trPr>
-          <w:trHeight w:val="255"/>
-          <w:jc w:val="right"/>
+          <w:trHeight w:val="274"/>
         </w:trPr>
         <w:tc>
           <w:tcPr>
-            <w:tcW w:w="9287" w:type="dxa"/>
+            <w:tcW w:w="6596" w:type="dxa"/>
             <w:shd w:val="clear" w:color="auto" w:fill="EDEDED"/>
           </w:tcPr>
           <w:p>
@@ -2228,7 +2190,24 @@
         </w:tc>
         <w:tc>
           <w:tcPr>
-            <w:tcW w:w="2803" w:type="dxa"/>
+            <w:tcW w:w="2203" w:type="dxa"/>
+            <w:shd w:val="clear" w:color="auto" w:fill="EDEDED"/>
+          </w:tcPr>
+          <w:p>
+            <w:pPr>
+              <w:pStyle w:val="TableParagraph"/>
+              <w:spacing w:before="0"/>
+              <w:jc w:val="left"/>
+              <w:rPr>
+                <w:rFonts w:ascii="Times New Roman"/>
+                <w:sz w:val="18"/>
+              </w:rPr>
+            </w:pPr>
+          </w:p>
+        </w:tc>
+        <w:tc>
+          <w:tcPr>
+            <w:tcW w:w="1775" w:type="dxa"/>
             <w:shd w:val="clear" w:color="auto" w:fill="EDEDED"/>
           </w:tcPr>
           <w:p>
@@ -2246,13 +2225,39 @@
       </w:tr>
       <w:tr>
         <w:trPr>
-          <w:trHeight w:val="259"/>
-          <w:jc w:val="right"/>
+          <w:trHeight w:val="279"/>
         </w:trPr>
         <w:tc>
           <w:tcPr>
-            <w:tcW w:w="9287" w:type="dxa"/>
-          </w:tcPr>
+            <w:tcW w:w="6596" w:type="dxa"/>
+            <w:vMerge w:val="restart"/>
+          </w:tcPr>
+          <w:p>
+            <w:pPr>
+              <w:jc w:val="both"/>
+            </w:pPr>
+            <w:r>
+              <w:rPr>
+                <w:b/>
+                <w:sz w:val="16"/>
+              </w:rPr>
+              <w:t>El monto final en bolívares se ajustará al tipo de cambio oficial publicado por el Banco Central de Venezuela para el día hábil en que se efectúe el pago</w:t>
+            </w:r>
+            <w:r>
+              <w:rPr>
+                <w:b/>
+                <w:sz w:val="16"/>
+              </w:rPr>
+              <w:t xml:space="preserve">, siempre y cuando sea </w:t>
+            </w:r>
+            <w:r>
+              <w:rPr>
+                <w:b/>
+                <w:sz w:val="16"/>
+              </w:rPr>
+              <w:t>dentro del plazo de validez de esta oferta.</w:t>
+            </w:r>
+          </w:p>
           <w:p>
             <w:pPr>
               <w:pStyle w:val="TableParagraph"/>
@@ -2272,6 +2277,23 @@
               </w:rPr>
               <w:t xml:space="preserve">        </w:t>
             </w:r>
+          </w:p>
+        </w:tc>
+        <w:tc>
+          <w:tcPr>
+            <w:tcW w:w="2203" w:type="dxa"/>
+          </w:tcPr>
+          <w:p>
+            <w:pPr>
+              <w:pStyle w:val="TableParagraph"/>
+              <w:spacing w:before="33"/>
+              <w:ind w:right="238"/>
+              <w:jc w:val="right"/>
+              <w:rPr>
+                <w:b/>
+                <w:sz w:val="16"/>
+              </w:rPr>
+            </w:pPr>
             <w:proofErr w:type="gramStart"/>
             <w:r>
               <w:rPr>
@@ -2304,7 +2326,7 @@
         </w:tc>
         <w:tc>
           <w:tcPr>
-            <w:tcW w:w="2803" w:type="dxa"/>
+            <w:tcW w:w="1775" w:type="dxa"/>
           </w:tcPr>
           <w:p>
             <w:pPr>
@@ -2348,14 +2370,7 @@
                 <w:b/>
                 <w:sz w:val="16"/>
               </w:rPr>
-              <w:t>}}</w:t>
-            </w:r>
-            <w:r>
-              <w:rPr>
-                <w:b/>
-                <w:sz w:val="16"/>
-              </w:rPr>
-              <w:t>$</w:t>
+              <w:t>}}$</w:t>
             </w:r>
             <w:proofErr w:type="gramEnd"/>
           </w:p>
@@ -2363,12 +2378,12 @@
       </w:tr>
       <w:tr>
         <w:trPr>
-          <w:trHeight w:val="247"/>
-          <w:jc w:val="right"/>
+          <w:trHeight w:val="266"/>
         </w:trPr>
         <w:tc>
           <w:tcPr>
-            <w:tcW w:w="9287" w:type="dxa"/>
+            <w:tcW w:w="6596" w:type="dxa"/>
+            <w:vMerge/>
           </w:tcPr>
           <w:p>
             <w:pPr>
@@ -2381,6 +2396,25 @@
                 <w:sz w:val="16"/>
               </w:rPr>
             </w:pPr>
+          </w:p>
+        </w:tc>
+        <w:tc>
+          <w:tcPr>
+            <w:tcW w:w="2203" w:type="dxa"/>
+          </w:tcPr>
+          <w:p>
+            <w:pPr>
+              <w:pStyle w:val="TableParagraph"/>
+              <w:spacing w:before="13"/>
+              <w:ind w:right="238"/>
+              <w:jc w:val="right"/>
+              <w:rPr>
+                <w:b/>
+                <w:spacing w:val="-12"/>
+                <w:w w:val="105"/>
+                <w:sz w:val="16"/>
+              </w:rPr>
+            </w:pPr>
             <w:r>
               <w:rPr>
                 <w:b/>
@@ -2411,7 +2445,7 @@
         </w:tc>
         <w:tc>
           <w:tcPr>
-            <w:tcW w:w="2803" w:type="dxa"/>
+            <w:tcW w:w="1775" w:type="dxa"/>
           </w:tcPr>
           <w:p>
             <w:pPr>
@@ -2463,8 +2497,61 @@
                 <w:w w:val="105"/>
                 <w:sz w:val="16"/>
               </w:rPr>
-              <w:t>}}</w:t>
-            </w:r>
+              <w:t>}}$</w:t>
+            </w:r>
+            <w:proofErr w:type="gramEnd"/>
+          </w:p>
+        </w:tc>
+      </w:tr>
+      <w:tr>
+        <w:trPr>
+          <w:trHeight w:val="225"/>
+        </w:trPr>
+        <w:tc>
+          <w:tcPr>
+            <w:tcW w:w="6596" w:type="dxa"/>
+            <w:vMerge/>
+          </w:tcPr>
+          <w:p>
+            <w:pPr>
+              <w:pStyle w:val="TableParagraph"/>
+              <w:spacing w:before="20" w:line="170" w:lineRule="exact"/>
+              <w:ind w:right="1849"/>
+              <w:jc w:val="right"/>
+              <w:rPr>
+                <w:b/>
+                <w:sz w:val="16"/>
+              </w:rPr>
+            </w:pPr>
+          </w:p>
+        </w:tc>
+        <w:tc>
+          <w:tcPr>
+            <w:tcW w:w="2203" w:type="dxa"/>
+          </w:tcPr>
+          <w:p>
+            <w:pPr>
+              <w:pStyle w:val="TableParagraph"/>
+              <w:spacing w:before="20" w:line="170" w:lineRule="exact"/>
+              <w:ind w:right="238"/>
+              <w:jc w:val="right"/>
+              <w:rPr>
+                <w:b/>
+                <w:spacing w:val="-10"/>
+                <w:w w:val="105"/>
+                <w:sz w:val="16"/>
+              </w:rPr>
+            </w:pPr>
+            <w:proofErr w:type="gramStart"/>
+            <w:r>
+              <w:rPr>
+                <w:b/>
+                <w:w w:val="105"/>
+                <w:sz w:val="16"/>
+              </w:rPr>
+              <w:t>TOTAL</w:t>
+            </w:r>
+            <w:proofErr w:type="gramEnd"/>
             <w:r>
               <w:rPr>
                 <w:b/>
@@ -2472,65 +2559,22 @@
                 <w:w w:val="105"/>
                 <w:sz w:val="16"/>
               </w:rPr>
-              <w:t>$</w:t>
-            </w:r>
-            <w:proofErr w:type="gramEnd"/>
-          </w:p>
-        </w:tc>
-      </w:tr>
-      <w:tr>
-        <w:trPr>
-          <w:trHeight w:val="209"/>
-          <w:jc w:val="right"/>
-        </w:trPr>
-        <w:tc>
-          <w:tcPr>
-            <w:tcW w:w="9287" w:type="dxa"/>
-          </w:tcPr>
-          <w:p>
-            <w:pPr>
-              <w:pStyle w:val="TableParagraph"/>
-              <w:spacing w:before="20" w:line="170" w:lineRule="exact"/>
-              <w:ind w:right="1849"/>
-              <w:jc w:val="right"/>
-              <w:rPr>
-                <w:b/>
-                <w:sz w:val="16"/>
-              </w:rPr>
-            </w:pPr>
-            <w:proofErr w:type="gramStart"/>
-            <w:r>
-              <w:rPr>
-                <w:b/>
+              <w:t xml:space="preserve"> </w:t>
+            </w:r>
+            <w:r>
+              <w:rPr>
+                <w:b/>
+                <w:spacing w:val="-2"/>
                 <w:w w:val="105"/>
                 <w:sz w:val="16"/>
               </w:rPr>
-              <w:t>TOTAL</w:t>
-            </w:r>
-            <w:proofErr w:type="gramEnd"/>
-            <w:r>
-              <w:rPr>
-                <w:b/>
-                <w:spacing w:val="-12"/>
-                <w:w w:val="105"/>
-                <w:sz w:val="16"/>
-              </w:rPr>
-              <w:t xml:space="preserve"> </w:t>
-            </w:r>
-            <w:r>
-              <w:rPr>
-                <w:b/>
-                <w:spacing w:val="-2"/>
-                <w:w w:val="105"/>
-                <w:sz w:val="16"/>
-              </w:rPr>
               <w:t>COTIZADO</w:t>
             </w:r>
           </w:p>
         </w:tc>
         <w:tc>
           <w:tcPr>
-            <w:tcW w:w="2803" w:type="dxa"/>
+            <w:tcW w:w="1775" w:type="dxa"/>
           </w:tcPr>
           <w:p>
             <w:pPr>
@@ -2573,16 +2617,7 @@
                 <w:w w:val="105"/>
                 <w:sz w:val="16"/>
               </w:rPr>
-              <w:t>}}</w:t>
-            </w:r>
-            <w:r>
-              <w:rPr>
-                <w:b/>
-                <w:spacing w:val="-10"/>
-                <w:w w:val="105"/>
-                <w:sz w:val="16"/>
-              </w:rPr>
-              <w:t>$</w:t>
+              <w:t>}}$</w:t>
             </w:r>
             <w:proofErr w:type="gramEnd"/>
           </w:p>

</xml_diff>